<commit_message>
Manuellt samt lite omgjort
</commit_message>
<xml_diff>
--- a/documents/teknisk_dokumentation.docx
+++ b/documents/teknisk_dokumentation.docx
@@ -1,6 +1,6 @@
 
 <file path=word/document.xml><?xml version="1.0" encoding="utf-8"?>
-<w:document xmlns:wpc="http://schemas.microsoft.com/office/word/2010/wordprocessingCanvas" xmlns:cx="http://schemas.microsoft.com/office/drawing/2014/chartex" xmlns:cx1="http://schemas.microsoft.com/office/drawing/2015/9/8/chartex" xmlns:cx2="http://schemas.microsoft.com/office/drawing/2015/10/21/chartex" xmlns:mc="http://schemas.openxmlformats.org/markup-compatibility/2006" xmlns:o="urn:schemas-microsoft-com:office:office" xmlns:r="http://schemas.openxmlformats.org/officeDocument/2006/relationships" xmlns:m="http://schemas.openxmlformats.org/officeDocument/2006/math" xmlns:v="urn:schemas-microsoft-com:vml" xmlns:wp14="http://schemas.microsoft.com/office/word/2010/wordprocessingDrawing" xmlns:wp="http://schemas.openxmlformats.org/drawingml/2006/wordprocessingDrawing" xmlns:w10="urn:schemas-microsoft-com:office:word" xmlns:w="http://schemas.openxmlformats.org/wordprocessingml/2006/main" xmlns:w14="http://schemas.microsoft.com/office/word/2010/wordml" xmlns:w15="http://schemas.microsoft.com/office/word/2012/wordml" xmlns:w16se="http://schemas.microsoft.com/office/word/2015/wordml/symex" xmlns:wpg="http://schemas.microsoft.com/office/word/2010/wordprocessingGroup" xmlns:wpi="http://schemas.microsoft.com/office/word/2010/wordprocessingInk" xmlns:wne="http://schemas.microsoft.com/office/word/2006/wordml" xmlns:wps="http://schemas.microsoft.com/office/word/2010/wordprocessingShape" mc:Ignorable="w14 w15 w16se wp14">
+<w:document xmlns:wpc="http://schemas.microsoft.com/office/word/2010/wordprocessingCanvas" xmlns:mc="http://schemas.openxmlformats.org/markup-compatibility/2006" xmlns:o="urn:schemas-microsoft-com:office:office" xmlns:r="http://schemas.openxmlformats.org/officeDocument/2006/relationships" xmlns:m="http://schemas.openxmlformats.org/officeDocument/2006/math" xmlns:v="urn:schemas-microsoft-com:vml" xmlns:wp14="http://schemas.microsoft.com/office/word/2010/wordprocessingDrawing" xmlns:wp="http://schemas.openxmlformats.org/drawingml/2006/wordprocessingDrawing" xmlns:w10="urn:schemas-microsoft-com:office:word" xmlns:w="http://schemas.openxmlformats.org/wordprocessingml/2006/main" xmlns:w14="http://schemas.microsoft.com/office/word/2010/wordml" xmlns:w15="http://schemas.microsoft.com/office/word/2012/wordml" xmlns:wpg="http://schemas.microsoft.com/office/word/2010/wordprocessingGroup" xmlns:wpi="http://schemas.microsoft.com/office/word/2010/wordprocessingInk" xmlns:wne="http://schemas.microsoft.com/office/word/2006/wordml" xmlns:wps="http://schemas.microsoft.com/office/word/2010/wordprocessingShape" mc:Ignorable="w14 w15 wp14">
   <w:body>
     <w:p/>
     <w:p/>
@@ -88,7 +88,7 @@
     </w:p>
     <w:tbl>
       <w:tblPr>
-        <w:tblStyle w:val="Tabellrutnt"/>
+        <w:tblStyle w:val="TableGrid"/>
         <w:tblW w:w="0" w:type="auto"/>
         <w:tblLook w:val="04A0" w:firstRow="1" w:lastRow="0" w:firstColumn="1" w:lastColumn="0" w:noHBand="0" w:noVBand="1"/>
       </w:tblPr>
@@ -341,7 +341,7 @@
     </w:p>
     <w:tbl>
       <w:tblPr>
-        <w:tblStyle w:val="Tabellrutnt"/>
+        <w:tblStyle w:val="TableGrid"/>
         <w:tblW w:w="0" w:type="auto"/>
         <w:tblLook w:val="04A0" w:firstRow="1" w:lastRow="0" w:firstColumn="1" w:lastColumn="0" w:noHBand="0" w:noVBand="1"/>
       </w:tblPr>
@@ -682,6 +682,8 @@
         </w:rPr>
         <w:t>Innehållsförteckning</w:t>
       </w:r>
+      <w:bookmarkStart w:id="0" w:name="_GoBack"/>
+      <w:bookmarkEnd w:id="0"/>
     </w:p>
     <w:sdt>
       <w:sdtPr>
@@ -706,7 +708,7 @@
       <w:sdtContent>
         <w:p>
           <w:pPr>
-            <w:pStyle w:val="Innehllsfrteckningsrubrik"/>
+            <w:pStyle w:val="TOCHeading"/>
           </w:pPr>
           <w:r>
             <w:t>Innehåll</w:t>
@@ -714,7 +716,7 @@
         </w:p>
         <w:p>
           <w:pPr>
-            <w:pStyle w:val="Innehll1"/>
+            <w:pStyle w:val="TOC1"/>
             <w:tabs>
               <w:tab w:val="left" w:pos="440"/>
               <w:tab w:val="right" w:leader="dot" w:pos="9062"/>
@@ -733,10 +735,10 @@
           <w:r>
             <w:fldChar w:fldCharType="separate"/>
           </w:r>
-          <w:hyperlink w:anchor="_Toc452552080" w:history="1">
-            <w:r>
-              <w:rPr>
-                <w:rStyle w:val="Hyperlnk"/>
+          <w:hyperlink w:anchor="_Toc453155859" w:history="1">
+            <w:r>
+              <w:rPr>
+                <w:rStyle w:val="Hyperlink"/>
                 <w:noProof/>
               </w:rPr>
               <w:t>1.</w:t>
@@ -750,7 +752,7 @@
             </w:r>
             <w:r>
               <w:rPr>
-                <w:rStyle w:val="Hyperlnk"/>
+                <w:rStyle w:val="Hyperlink"/>
                 <w:noProof/>
               </w:rPr>
               <w:t>Inledning</w:t>
@@ -774,7 +776,7 @@
                 <w:noProof/>
                 <w:webHidden/>
               </w:rPr>
-              <w:instrText xml:space="preserve"> PAGEREF _Toc452552080 \h </w:instrText>
+              <w:instrText xml:space="preserve"> PAGEREF _Toc453155859 \h </w:instrText>
             </w:r>
             <w:r>
               <w:rPr>
@@ -807,7 +809,7 @@
         </w:p>
         <w:p>
           <w:pPr>
-            <w:pStyle w:val="Innehll2"/>
+            <w:pStyle w:val="TOC2"/>
             <w:tabs>
               <w:tab w:val="left" w:pos="880"/>
               <w:tab w:val="right" w:leader="dot" w:pos="9062"/>
@@ -817,10 +819,10 @@
               <w:noProof/>
             </w:rPr>
           </w:pPr>
-          <w:hyperlink w:anchor="_Toc452552081" w:history="1">
-            <w:r>
-              <w:rPr>
-                <w:rStyle w:val="Hyperlnk"/>
+          <w:hyperlink w:anchor="_Toc453155860" w:history="1">
+            <w:r>
+              <w:rPr>
+                <w:rStyle w:val="Hyperlink"/>
                 <w:noProof/>
               </w:rPr>
               <w:t>1.1.</w:t>
@@ -834,7 +836,7 @@
             </w:r>
             <w:r>
               <w:rPr>
-                <w:rStyle w:val="Hyperlnk"/>
+                <w:rStyle w:val="Hyperlink"/>
                 <w:noProof/>
               </w:rPr>
               <w:t>Bakgrund</w:t>
@@ -858,7 +860,7 @@
                 <w:noProof/>
                 <w:webHidden/>
               </w:rPr>
-              <w:instrText xml:space="preserve"> PAGEREF _Toc452552081 \h </w:instrText>
+              <w:instrText xml:space="preserve"> PAGEREF _Toc453155860 \h </w:instrText>
             </w:r>
             <w:r>
               <w:rPr>
@@ -891,7 +893,7 @@
         </w:p>
         <w:p>
           <w:pPr>
-            <w:pStyle w:val="Innehll2"/>
+            <w:pStyle w:val="TOC2"/>
             <w:tabs>
               <w:tab w:val="left" w:pos="880"/>
               <w:tab w:val="right" w:leader="dot" w:pos="9062"/>
@@ -901,10 +903,10 @@
               <w:noProof/>
             </w:rPr>
           </w:pPr>
-          <w:hyperlink w:anchor="_Toc452552082" w:history="1">
-            <w:r>
-              <w:rPr>
-                <w:rStyle w:val="Hyperlnk"/>
+          <w:hyperlink w:anchor="_Toc453155861" w:history="1">
+            <w:r>
+              <w:rPr>
+                <w:rStyle w:val="Hyperlink"/>
                 <w:noProof/>
               </w:rPr>
               <w:t>1.2.</w:t>
@@ -918,7 +920,7 @@
             </w:r>
             <w:r>
               <w:rPr>
-                <w:rStyle w:val="Hyperlnk"/>
+                <w:rStyle w:val="Hyperlink"/>
                 <w:noProof/>
               </w:rPr>
               <w:t>Syfte</w:t>
@@ -942,7 +944,7 @@
                 <w:noProof/>
                 <w:webHidden/>
               </w:rPr>
-              <w:instrText xml:space="preserve"> PAGEREF _Toc452552082 \h </w:instrText>
+              <w:instrText xml:space="preserve"> PAGEREF _Toc453155861 \h </w:instrText>
             </w:r>
             <w:r>
               <w:rPr>
@@ -975,7 +977,7 @@
         </w:p>
         <w:p>
           <w:pPr>
-            <w:pStyle w:val="Innehll2"/>
+            <w:pStyle w:val="TOC2"/>
             <w:tabs>
               <w:tab w:val="left" w:pos="880"/>
               <w:tab w:val="right" w:leader="dot" w:pos="9062"/>
@@ -985,10 +987,10 @@
               <w:noProof/>
             </w:rPr>
           </w:pPr>
-          <w:hyperlink w:anchor="_Toc452552083" w:history="1">
-            <w:r>
-              <w:rPr>
-                <w:rStyle w:val="Hyperlnk"/>
+          <w:hyperlink w:anchor="_Toc453155862" w:history="1">
+            <w:r>
+              <w:rPr>
+                <w:rStyle w:val="Hyperlink"/>
                 <w:noProof/>
               </w:rPr>
               <w:t>1.3.</w:t>
@@ -1002,7 +1004,7 @@
             </w:r>
             <w:r>
               <w:rPr>
-                <w:rStyle w:val="Hyperlnk"/>
+                <w:rStyle w:val="Hyperlink"/>
                 <w:noProof/>
               </w:rPr>
               <w:t>Källor</w:t>
@@ -1026,7 +1028,7 @@
                 <w:noProof/>
                 <w:webHidden/>
               </w:rPr>
-              <w:instrText xml:space="preserve"> PAGEREF _Toc452552083 \h </w:instrText>
+              <w:instrText xml:space="preserve"> PAGEREF _Toc453155862 \h </w:instrText>
             </w:r>
             <w:r>
               <w:rPr>
@@ -1059,7 +1061,7 @@
         </w:p>
         <w:p>
           <w:pPr>
-            <w:pStyle w:val="Innehll1"/>
+            <w:pStyle w:val="TOC1"/>
             <w:tabs>
               <w:tab w:val="left" w:pos="440"/>
               <w:tab w:val="right" w:leader="dot" w:pos="9062"/>
@@ -1069,10 +1071,10 @@
               <w:noProof/>
             </w:rPr>
           </w:pPr>
-          <w:hyperlink w:anchor="_Toc452552084" w:history="1">
-            <w:r>
-              <w:rPr>
-                <w:rStyle w:val="Hyperlnk"/>
+          <w:hyperlink w:anchor="_Toc453155863" w:history="1">
+            <w:r>
+              <w:rPr>
+                <w:rStyle w:val="Hyperlink"/>
                 <w:noProof/>
               </w:rPr>
               <w:t>2.</w:t>
@@ -1086,7 +1088,7 @@
             </w:r>
             <w:r>
               <w:rPr>
-                <w:rStyle w:val="Hyperlnk"/>
+                <w:rStyle w:val="Hyperlink"/>
                 <w:noProof/>
               </w:rPr>
               <w:t>Beskrivning</w:t>
@@ -1110,7 +1112,7 @@
                 <w:noProof/>
                 <w:webHidden/>
               </w:rPr>
-              <w:instrText xml:space="preserve"> PAGEREF _Toc452552084 \h </w:instrText>
+              <w:instrText xml:space="preserve"> PAGEREF _Toc453155863 \h </w:instrText>
             </w:r>
             <w:r>
               <w:rPr>
@@ -1143,7 +1145,7 @@
         </w:p>
         <w:p>
           <w:pPr>
-            <w:pStyle w:val="Innehll2"/>
+            <w:pStyle w:val="TOC2"/>
             <w:tabs>
               <w:tab w:val="left" w:pos="880"/>
               <w:tab w:val="right" w:leader="dot" w:pos="9062"/>
@@ -1153,10 +1155,10 @@
               <w:noProof/>
             </w:rPr>
           </w:pPr>
-          <w:hyperlink w:anchor="_Toc452552085" w:history="1">
-            <w:r>
-              <w:rPr>
-                <w:rStyle w:val="Hyperlnk"/>
+          <w:hyperlink w:anchor="_Toc453155864" w:history="1">
+            <w:r>
+              <w:rPr>
+                <w:rStyle w:val="Hyperlink"/>
                 <w:noProof/>
               </w:rPr>
               <w:t>2.1.</w:t>
@@ -1170,7 +1172,7 @@
             </w:r>
             <w:r>
               <w:rPr>
-                <w:rStyle w:val="Hyperlnk"/>
+                <w:rStyle w:val="Hyperlink"/>
                 <w:noProof/>
               </w:rPr>
               <w:t>Systemet</w:t>
@@ -1194,7 +1196,7 @@
                 <w:noProof/>
                 <w:webHidden/>
               </w:rPr>
-              <w:instrText xml:space="preserve"> PAGEREF _Toc452552085 \h </w:instrText>
+              <w:instrText xml:space="preserve"> PAGEREF _Toc453155864 \h </w:instrText>
             </w:r>
             <w:r>
               <w:rPr>
@@ -1215,6 +1217,514 @@
                 <w:webHidden/>
               </w:rPr>
               <w:t>5</w:t>
+            </w:r>
+            <w:r>
+              <w:rPr>
+                <w:noProof/>
+                <w:webHidden/>
+              </w:rPr>
+              <w:fldChar w:fldCharType="end"/>
+            </w:r>
+          </w:hyperlink>
+        </w:p>
+        <w:p>
+          <w:pPr>
+            <w:pStyle w:val="TOC2"/>
+            <w:tabs>
+              <w:tab w:val="left" w:pos="880"/>
+              <w:tab w:val="right" w:leader="dot" w:pos="9062"/>
+            </w:tabs>
+            <w:rPr>
+              <w:rFonts w:cstheme="minorBidi"/>
+              <w:noProof/>
+            </w:rPr>
+          </w:pPr>
+          <w:hyperlink w:anchor="_Toc453155865" w:history="1">
+            <w:r>
+              <w:rPr>
+                <w:rStyle w:val="Hyperlink"/>
+                <w:noProof/>
+              </w:rPr>
+              <w:t>2.2.</w:t>
+            </w:r>
+            <w:r>
+              <w:rPr>
+                <w:rFonts w:cstheme="minorBidi"/>
+                <w:noProof/>
+              </w:rPr>
+              <w:tab/>
+            </w:r>
+            <w:r>
+              <w:rPr>
+                <w:rStyle w:val="Hyperlink"/>
+                <w:noProof/>
+              </w:rPr>
+              <w:t>Manuelt läge</w:t>
+            </w:r>
+            <w:r>
+              <w:rPr>
+                <w:noProof/>
+                <w:webHidden/>
+              </w:rPr>
+              <w:tab/>
+            </w:r>
+            <w:r>
+              <w:rPr>
+                <w:noProof/>
+                <w:webHidden/>
+              </w:rPr>
+              <w:fldChar w:fldCharType="begin"/>
+            </w:r>
+            <w:r>
+              <w:rPr>
+                <w:noProof/>
+                <w:webHidden/>
+              </w:rPr>
+              <w:instrText xml:space="preserve"> PAGEREF _Toc453155865 \h </w:instrText>
+            </w:r>
+            <w:r>
+              <w:rPr>
+                <w:noProof/>
+                <w:webHidden/>
+              </w:rPr>
+            </w:r>
+            <w:r>
+              <w:rPr>
+                <w:noProof/>
+                <w:webHidden/>
+              </w:rPr>
+              <w:fldChar w:fldCharType="separate"/>
+            </w:r>
+            <w:r>
+              <w:rPr>
+                <w:noProof/>
+                <w:webHidden/>
+              </w:rPr>
+              <w:t>5</w:t>
+            </w:r>
+            <w:r>
+              <w:rPr>
+                <w:noProof/>
+                <w:webHidden/>
+              </w:rPr>
+              <w:fldChar w:fldCharType="end"/>
+            </w:r>
+          </w:hyperlink>
+        </w:p>
+        <w:p>
+          <w:pPr>
+            <w:pStyle w:val="TOC2"/>
+            <w:tabs>
+              <w:tab w:val="left" w:pos="880"/>
+              <w:tab w:val="right" w:leader="dot" w:pos="9062"/>
+            </w:tabs>
+            <w:rPr>
+              <w:rFonts w:cstheme="minorBidi"/>
+              <w:noProof/>
+            </w:rPr>
+          </w:pPr>
+          <w:hyperlink w:anchor="_Toc453155866" w:history="1">
+            <w:r>
+              <w:rPr>
+                <w:rStyle w:val="Hyperlink"/>
+                <w:noProof/>
+              </w:rPr>
+              <w:t>2.3.</w:t>
+            </w:r>
+            <w:r>
+              <w:rPr>
+                <w:rFonts w:cstheme="minorBidi"/>
+                <w:noProof/>
+              </w:rPr>
+              <w:tab/>
+            </w:r>
+            <w:r>
+              <w:rPr>
+                <w:rStyle w:val="Hyperlink"/>
+                <w:noProof/>
+              </w:rPr>
+              <w:t>Autonomt läge</w:t>
+            </w:r>
+            <w:r>
+              <w:rPr>
+                <w:noProof/>
+                <w:webHidden/>
+              </w:rPr>
+              <w:tab/>
+            </w:r>
+            <w:r>
+              <w:rPr>
+                <w:noProof/>
+                <w:webHidden/>
+              </w:rPr>
+              <w:fldChar w:fldCharType="begin"/>
+            </w:r>
+            <w:r>
+              <w:rPr>
+                <w:noProof/>
+                <w:webHidden/>
+              </w:rPr>
+              <w:instrText xml:space="preserve"> PAGEREF _Toc453155866 \h </w:instrText>
+            </w:r>
+            <w:r>
+              <w:rPr>
+                <w:noProof/>
+                <w:webHidden/>
+              </w:rPr>
+            </w:r>
+            <w:r>
+              <w:rPr>
+                <w:noProof/>
+                <w:webHidden/>
+              </w:rPr>
+              <w:fldChar w:fldCharType="separate"/>
+            </w:r>
+            <w:r>
+              <w:rPr>
+                <w:noProof/>
+                <w:webHidden/>
+              </w:rPr>
+              <w:t>5</w:t>
+            </w:r>
+            <w:r>
+              <w:rPr>
+                <w:noProof/>
+                <w:webHidden/>
+              </w:rPr>
+              <w:fldChar w:fldCharType="end"/>
+            </w:r>
+          </w:hyperlink>
+        </w:p>
+        <w:p>
+          <w:pPr>
+            <w:pStyle w:val="TOC1"/>
+            <w:tabs>
+              <w:tab w:val="left" w:pos="440"/>
+              <w:tab w:val="right" w:leader="dot" w:pos="9062"/>
+            </w:tabs>
+            <w:rPr>
+              <w:rFonts w:cstheme="minorBidi"/>
+              <w:noProof/>
+            </w:rPr>
+          </w:pPr>
+          <w:hyperlink w:anchor="_Toc453155867" w:history="1">
+            <w:r>
+              <w:rPr>
+                <w:rStyle w:val="Hyperlink"/>
+                <w:noProof/>
+              </w:rPr>
+              <w:t>3.</w:t>
+            </w:r>
+            <w:r>
+              <w:rPr>
+                <w:rFonts w:cstheme="minorBidi"/>
+                <w:noProof/>
+              </w:rPr>
+              <w:tab/>
+            </w:r>
+            <w:r>
+              <w:rPr>
+                <w:rStyle w:val="Hyperlink"/>
+                <w:noProof/>
+              </w:rPr>
+              <w:t>Slutsats</w:t>
+            </w:r>
+            <w:r>
+              <w:rPr>
+                <w:noProof/>
+                <w:webHidden/>
+              </w:rPr>
+              <w:tab/>
+            </w:r>
+            <w:r>
+              <w:rPr>
+                <w:noProof/>
+                <w:webHidden/>
+              </w:rPr>
+              <w:fldChar w:fldCharType="begin"/>
+            </w:r>
+            <w:r>
+              <w:rPr>
+                <w:noProof/>
+                <w:webHidden/>
+              </w:rPr>
+              <w:instrText xml:space="preserve"> PAGEREF _Toc453155867 \h </w:instrText>
+            </w:r>
+            <w:r>
+              <w:rPr>
+                <w:noProof/>
+                <w:webHidden/>
+              </w:rPr>
+            </w:r>
+            <w:r>
+              <w:rPr>
+                <w:noProof/>
+                <w:webHidden/>
+              </w:rPr>
+              <w:fldChar w:fldCharType="separate"/>
+            </w:r>
+            <w:r>
+              <w:rPr>
+                <w:noProof/>
+                <w:webHidden/>
+              </w:rPr>
+              <w:t>6</w:t>
+            </w:r>
+            <w:r>
+              <w:rPr>
+                <w:noProof/>
+                <w:webHidden/>
+              </w:rPr>
+              <w:fldChar w:fldCharType="end"/>
+            </w:r>
+          </w:hyperlink>
+        </w:p>
+        <w:p>
+          <w:pPr>
+            <w:pStyle w:val="TOC1"/>
+            <w:tabs>
+              <w:tab w:val="left" w:pos="440"/>
+              <w:tab w:val="right" w:leader="dot" w:pos="9062"/>
+            </w:tabs>
+            <w:rPr>
+              <w:rFonts w:cstheme="minorBidi"/>
+              <w:noProof/>
+            </w:rPr>
+          </w:pPr>
+          <w:hyperlink w:anchor="_Toc453155868" w:history="1">
+            <w:r>
+              <w:rPr>
+                <w:rStyle w:val="Hyperlink"/>
+                <w:noProof/>
+              </w:rPr>
+              <w:t>4.</w:t>
+            </w:r>
+            <w:r>
+              <w:rPr>
+                <w:rFonts w:cstheme="minorBidi"/>
+                <w:noProof/>
+              </w:rPr>
+              <w:tab/>
+            </w:r>
+            <w:r>
+              <w:rPr>
+                <w:rStyle w:val="Hyperlink"/>
+                <w:noProof/>
+              </w:rPr>
+              <w:t>Referenser</w:t>
+            </w:r>
+            <w:r>
+              <w:rPr>
+                <w:noProof/>
+                <w:webHidden/>
+              </w:rPr>
+              <w:tab/>
+            </w:r>
+            <w:r>
+              <w:rPr>
+                <w:noProof/>
+                <w:webHidden/>
+              </w:rPr>
+              <w:fldChar w:fldCharType="begin"/>
+            </w:r>
+            <w:r>
+              <w:rPr>
+                <w:noProof/>
+                <w:webHidden/>
+              </w:rPr>
+              <w:instrText xml:space="preserve"> PAGEREF _Toc453155868 \h </w:instrText>
+            </w:r>
+            <w:r>
+              <w:rPr>
+                <w:noProof/>
+                <w:webHidden/>
+              </w:rPr>
+            </w:r>
+            <w:r>
+              <w:rPr>
+                <w:noProof/>
+                <w:webHidden/>
+              </w:rPr>
+              <w:fldChar w:fldCharType="separate"/>
+            </w:r>
+            <w:r>
+              <w:rPr>
+                <w:noProof/>
+                <w:webHidden/>
+              </w:rPr>
+              <w:t>6</w:t>
+            </w:r>
+            <w:r>
+              <w:rPr>
+                <w:noProof/>
+                <w:webHidden/>
+              </w:rPr>
+              <w:fldChar w:fldCharType="end"/>
+            </w:r>
+          </w:hyperlink>
+        </w:p>
+        <w:p>
+          <w:pPr>
+            <w:pStyle w:val="TOC1"/>
+            <w:tabs>
+              <w:tab w:val="left" w:pos="440"/>
+              <w:tab w:val="right" w:leader="dot" w:pos="9062"/>
+            </w:tabs>
+            <w:rPr>
+              <w:rFonts w:cstheme="minorBidi"/>
+              <w:noProof/>
+            </w:rPr>
+          </w:pPr>
+          <w:hyperlink w:anchor="_Toc453155869" w:history="1">
+            <w:r>
+              <w:rPr>
+                <w:rStyle w:val="Hyperlink"/>
+                <w:noProof/>
+                <w:lang w:val="en-US"/>
+              </w:rPr>
+              <w:t>5.</w:t>
+            </w:r>
+            <w:r>
+              <w:rPr>
+                <w:rFonts w:cstheme="minorBidi"/>
+                <w:noProof/>
+              </w:rPr>
+              <w:tab/>
+            </w:r>
+            <w:r>
+              <w:rPr>
+                <w:rStyle w:val="Hyperlink"/>
+                <w:noProof/>
+                <w:lang w:val="en-US"/>
+              </w:rPr>
+              <w:t>Kopplingsschema</w:t>
+            </w:r>
+            <w:r>
+              <w:rPr>
+                <w:noProof/>
+                <w:webHidden/>
+              </w:rPr>
+              <w:tab/>
+            </w:r>
+            <w:r>
+              <w:rPr>
+                <w:noProof/>
+                <w:webHidden/>
+              </w:rPr>
+              <w:fldChar w:fldCharType="begin"/>
+            </w:r>
+            <w:r>
+              <w:rPr>
+                <w:noProof/>
+                <w:webHidden/>
+              </w:rPr>
+              <w:instrText xml:space="preserve"> PAGEREF _Toc453155869 \h </w:instrText>
+            </w:r>
+            <w:r>
+              <w:rPr>
+                <w:noProof/>
+                <w:webHidden/>
+              </w:rPr>
+            </w:r>
+            <w:r>
+              <w:rPr>
+                <w:noProof/>
+                <w:webHidden/>
+              </w:rPr>
+              <w:fldChar w:fldCharType="separate"/>
+            </w:r>
+            <w:r>
+              <w:rPr>
+                <w:noProof/>
+                <w:webHidden/>
+              </w:rPr>
+              <w:t>6</w:t>
+            </w:r>
+            <w:r>
+              <w:rPr>
+                <w:noProof/>
+                <w:webHidden/>
+              </w:rPr>
+              <w:fldChar w:fldCharType="end"/>
+            </w:r>
+          </w:hyperlink>
+        </w:p>
+        <w:p>
+          <w:pPr>
+            <w:pStyle w:val="TOC1"/>
+            <w:tabs>
+              <w:tab w:val="left" w:pos="440"/>
+              <w:tab w:val="right" w:leader="dot" w:pos="9062"/>
+            </w:tabs>
+            <w:rPr>
+              <w:rFonts w:cstheme="minorBidi"/>
+              <w:noProof/>
+            </w:rPr>
+          </w:pPr>
+          <w:hyperlink w:anchor="_Toc453155870" w:history="1">
+            <w:r>
+              <w:rPr>
+                <w:rStyle w:val="Hyperlink"/>
+                <w:noProof/>
+                <w:lang w:val="en-US"/>
+              </w:rPr>
+              <w:t>6.</w:t>
+            </w:r>
+            <w:r>
+              <w:rPr>
+                <w:rFonts w:cstheme="minorBidi"/>
+                <w:noProof/>
+              </w:rPr>
+              <w:tab/>
+            </w:r>
+            <w:r>
+              <w:rPr>
+                <w:rStyle w:val="Hyperlink"/>
+                <w:noProof/>
+                <w:lang w:val="en-US"/>
+              </w:rPr>
+              <w:t>Komponentlista</w:t>
+            </w:r>
+            <w:r>
+              <w:rPr>
+                <w:noProof/>
+                <w:webHidden/>
+              </w:rPr>
+              <w:tab/>
+            </w:r>
+            <w:r>
+              <w:rPr>
+                <w:noProof/>
+                <w:webHidden/>
+              </w:rPr>
+              <w:fldChar w:fldCharType="begin"/>
+            </w:r>
+            <w:r>
+              <w:rPr>
+                <w:noProof/>
+                <w:webHidden/>
+              </w:rPr>
+              <w:instrText xml:space="preserve"> PAGEREF _Toc453155870 \h </w:instrText>
+            </w:r>
+            <w:r>
+              <w:rPr>
+                <w:noProof/>
+                <w:webHidden/>
+              </w:rPr>
+            </w:r>
+            <w:r>
+              <w:rPr>
+                <w:noProof/>
+                <w:webHidden/>
+              </w:rPr>
+              <w:fldChar w:fldCharType="separate"/>
+            </w:r>
+            <w:r>
+              <w:rPr>
+                <w:noProof/>
+                <w:webHidden/>
+              </w:rPr>
+              <w:t>6</w:t>
             </w:r>
             <w:r>
               <w:rPr>
@@ -1285,7 +1795,7 @@
     </w:p>
     <w:p>
       <w:pPr>
-        <w:pStyle w:val="Liststycke"/>
+        <w:pStyle w:val="ListParagraph"/>
         <w:numPr>
           <w:ilvl w:val="0"/>
           <w:numId w:val="1"/>
@@ -1302,15 +1812,15 @@
         </w:rPr>
         <w:t xml:space="preserve"> </w:t>
       </w:r>
-      <w:bookmarkStart w:id="0" w:name="_Toc452552080"/>
-      <w:r>
-        <w:rPr>
-          <w:rStyle w:val="Rubrik1Char"/>
+      <w:bookmarkStart w:id="1" w:name="_Toc453155859"/>
+      <w:r>
+        <w:rPr>
+          <w:rStyle w:val="Heading1Char"/>
           <w:color w:val="auto"/>
         </w:rPr>
         <w:t>Inledning</w:t>
       </w:r>
-      <w:bookmarkEnd w:id="0"/>
+      <w:bookmarkEnd w:id="1"/>
       <w:r>
         <w:rPr>
           <w:sz w:val="44"/>
@@ -1332,7 +1842,6 @@
         </w:rPr>
         <w:t xml:space="preserve">, skapad av </w:t>
       </w:r>
-      <w:proofErr w:type="spellStart"/>
       <w:r>
         <w:rPr>
           <w:sz w:val="24"/>
@@ -1340,34 +1849,17 @@
         </w:rPr>
         <w:t>Embedded</w:t>
       </w:r>
-      <w:proofErr w:type="spellEnd"/>
-      <w:r>
-        <w:rPr>
-          <w:sz w:val="24"/>
-          <w:szCs w:val="24"/>
-        </w:rPr>
-        <w:t xml:space="preserve"> System </w:t>
-      </w:r>
-      <w:proofErr w:type="spellStart"/>
-      <w:r>
-        <w:rPr>
-          <w:sz w:val="24"/>
-          <w:szCs w:val="24"/>
-        </w:rPr>
-        <w:t>Robotics</w:t>
-      </w:r>
-      <w:proofErr w:type="spellEnd"/>
-      <w:r>
-        <w:rPr>
-          <w:sz w:val="24"/>
-          <w:szCs w:val="24"/>
-        </w:rPr>
-        <w:t>.</w:t>
+      <w:r>
+        <w:rPr>
+          <w:sz w:val="24"/>
+          <w:szCs w:val="24"/>
+        </w:rPr>
+        <w:t xml:space="preserve"> System Robotics.</w:t>
       </w:r>
     </w:p>
     <w:p>
       <w:pPr>
-        <w:pStyle w:val="Liststycke"/>
+        <w:pStyle w:val="ListParagraph"/>
         <w:ind w:left="360"/>
         <w:rPr>
           <w:sz w:val="44"/>
@@ -1377,7 +1869,7 @@
     </w:p>
     <w:p>
       <w:pPr>
-        <w:pStyle w:val="Liststycke"/>
+        <w:pStyle w:val="ListParagraph"/>
         <w:numPr>
           <w:ilvl w:val="1"/>
           <w:numId w:val="1"/>
@@ -1388,59 +1880,59 @@
           <w:szCs w:val="44"/>
         </w:rPr>
       </w:pPr>
-      <w:bookmarkStart w:id="1" w:name="_Toc452552081"/>
-      <w:r>
-        <w:rPr>
-          <w:rStyle w:val="Rubrik2Char"/>
+      <w:bookmarkStart w:id="2" w:name="_Toc453155860"/>
+      <w:r>
+        <w:rPr>
+          <w:rStyle w:val="Heading2Char"/>
         </w:rPr>
         <w:t>Bakgrund</w:t>
       </w:r>
-      <w:bookmarkEnd w:id="1"/>
+      <w:bookmarkEnd w:id="2"/>
     </w:p>
     <w:p>
       <w:pPr>
-        <w:pStyle w:val="Liststycke"/>
+        <w:pStyle w:val="ListParagraph"/>
+        <w:ind w:left="1304"/>
+        <w:rPr>
+          <w:sz w:val="24"/>
+          <w:szCs w:val="24"/>
+        </w:rPr>
+      </w:pPr>
+      <w:r>
+        <w:rPr>
+          <w:sz w:val="24"/>
+          <w:szCs w:val="24"/>
+        </w:rPr>
+        <w:t>I kursen Programmering Inbyggda Syste</w:t>
+      </w:r>
+      <w:r>
+        <w:rPr>
+          <w:sz w:val="24"/>
+          <w:szCs w:val="24"/>
+        </w:rPr>
+        <w:t>m</w:t>
+      </w:r>
+      <w:r>
+        <w:rPr>
+          <w:sz w:val="24"/>
+          <w:szCs w:val="24"/>
+        </w:rPr>
+        <w:t xml:space="preserve"> ingick att driva ett projekt och skapa ett system som ska visas upp i slutet av kursen. Gruppen valde att göra en robot som ska kunna gå i både autonomt och manuellt läge.</w:t>
+      </w:r>
+    </w:p>
+    <w:p>
+      <w:pPr>
+        <w:pStyle w:val="ListParagraph"/>
         <w:ind w:left="1304"/>
         <w:rPr>
           <w:sz w:val="22"/>
           <w:szCs w:val="44"/>
         </w:rPr>
       </w:pPr>
-      <w:r>
-        <w:rPr>
-          <w:sz w:val="22"/>
-          <w:szCs w:val="44"/>
-        </w:rPr>
-        <w:t>I kursen Programmering Inbyggda Syste</w:t>
-      </w:r>
-      <w:r>
-        <w:rPr>
-          <w:sz w:val="22"/>
-          <w:szCs w:val="44"/>
-        </w:rPr>
-        <w:t>m</w:t>
-      </w:r>
-      <w:r>
-        <w:rPr>
-          <w:sz w:val="22"/>
-          <w:szCs w:val="44"/>
-        </w:rPr>
-        <w:t xml:space="preserve"> ingick att driva ett projekt och skapa ett system som ska visas upp i slutet av kursen. Gruppen valde att göra en robot som ska kunna gå i både autonomt och manuellt läge.</w:t>
-      </w:r>
     </w:p>
     <w:p>
       <w:pPr>
-        <w:pStyle w:val="Liststycke"/>
-        <w:ind w:left="1304"/>
-        <w:rPr>
-          <w:sz w:val="22"/>
-          <w:szCs w:val="44"/>
-        </w:rPr>
-      </w:pPr>
-    </w:p>
-    <w:p>
-      <w:pPr>
-        <w:pStyle w:val="Liststycke"/>
+        <w:pStyle w:val="ListParagraph"/>
         <w:numPr>
           <w:ilvl w:val="1"/>
           <w:numId w:val="1"/>
@@ -1451,14 +1943,14 @@
           <w:szCs w:val="24"/>
         </w:rPr>
       </w:pPr>
-      <w:bookmarkStart w:id="2" w:name="_Toc452552082"/>
-      <w:r>
-        <w:rPr>
-          <w:rStyle w:val="Rubrik2Char"/>
+      <w:bookmarkStart w:id="3" w:name="_Toc453155861"/>
+      <w:r>
+        <w:rPr>
+          <w:rStyle w:val="Heading2Char"/>
         </w:rPr>
         <w:t>Syfte</w:t>
       </w:r>
-      <w:bookmarkEnd w:id="2"/>
+      <w:bookmarkEnd w:id="3"/>
       <w:r>
         <w:rPr>
           <w:sz w:val="24"/>
@@ -1533,7 +2025,7 @@
     </w:p>
     <w:p>
       <w:pPr>
-        <w:pStyle w:val="Liststycke"/>
+        <w:pStyle w:val="ListParagraph"/>
         <w:ind w:left="360"/>
         <w:rPr>
           <w:sz w:val="24"/>
@@ -1543,7 +2035,7 @@
     </w:p>
     <w:p>
       <w:pPr>
-        <w:pStyle w:val="Liststycke"/>
+        <w:pStyle w:val="ListParagraph"/>
         <w:numPr>
           <w:ilvl w:val="1"/>
           <w:numId w:val="1"/>
@@ -1554,14 +2046,14 @@
           <w:szCs w:val="44"/>
         </w:rPr>
       </w:pPr>
-      <w:bookmarkStart w:id="3" w:name="_Toc452552083"/>
-      <w:r>
-        <w:rPr>
-          <w:rStyle w:val="Rubrik2Char"/>
+      <w:bookmarkStart w:id="4" w:name="_Toc453155862"/>
+      <w:r>
+        <w:rPr>
+          <w:rStyle w:val="Heading2Char"/>
         </w:rPr>
         <w:t>Källor</w:t>
       </w:r>
-      <w:bookmarkEnd w:id="3"/>
+      <w:bookmarkEnd w:id="4"/>
       <w:r>
         <w:rPr>
           <w:sz w:val="24"/>
@@ -1586,7 +2078,7 @@
     </w:p>
     <w:p>
       <w:pPr>
-        <w:pStyle w:val="Liststycke"/>
+        <w:pStyle w:val="ListParagraph"/>
         <w:rPr>
           <w:sz w:val="44"/>
           <w:szCs w:val="44"/>
@@ -1595,7 +2087,7 @@
     </w:p>
     <w:p>
       <w:pPr>
-        <w:pStyle w:val="Liststycke"/>
+        <w:pStyle w:val="ListParagraph"/>
         <w:numPr>
           <w:ilvl w:val="0"/>
           <w:numId w:val="1"/>
@@ -1615,7 +2107,7 @@
     </w:p>
     <w:p>
       <w:pPr>
-        <w:pStyle w:val="Liststycke"/>
+        <w:pStyle w:val="ListParagraph"/>
         <w:ind w:left="360"/>
         <w:rPr>
           <w:sz w:val="44"/>
@@ -1625,7 +2117,7 @@
     </w:p>
     <w:p>
       <w:pPr>
-        <w:pStyle w:val="Rubrik1"/>
+        <w:pStyle w:val="Heading1"/>
         <w:numPr>
           <w:ilvl w:val="0"/>
           <w:numId w:val="14"/>
@@ -1635,14 +2127,14 @@
           <w:color w:val="auto"/>
         </w:rPr>
       </w:pPr>
-      <w:bookmarkStart w:id="4" w:name="_Toc452552084"/>
+      <w:bookmarkStart w:id="5" w:name="_Toc453155863"/>
       <w:r>
         <w:rPr>
           <w:color w:val="auto"/>
         </w:rPr>
         <w:t>Beskrivning</w:t>
       </w:r>
-      <w:bookmarkEnd w:id="4"/>
+      <w:bookmarkEnd w:id="5"/>
     </w:p>
     <w:p>
       <w:pPr>
@@ -1662,7 +2154,7 @@
     </w:p>
     <w:p>
       <w:pPr>
-        <w:pStyle w:val="Liststycke"/>
+        <w:pStyle w:val="ListParagraph"/>
         <w:numPr>
           <w:ilvl w:val="0"/>
           <w:numId w:val="12"/>
@@ -1682,7 +2174,7 @@
     </w:p>
     <w:p>
       <w:pPr>
-        <w:pStyle w:val="Liststycke"/>
+        <w:pStyle w:val="ListParagraph"/>
         <w:numPr>
           <w:ilvl w:val="0"/>
           <w:numId w:val="12"/>
@@ -1702,7 +2194,7 @@
     </w:p>
     <w:p>
       <w:pPr>
-        <w:pStyle w:val="Liststycke"/>
+        <w:pStyle w:val="ListParagraph"/>
         <w:numPr>
           <w:ilvl w:val="0"/>
           <w:numId w:val="12"/>
@@ -1861,32 +2353,64 @@
     </w:p>
     <w:p>
       <w:pPr>
-        <w:pStyle w:val="Rubrik2"/>
+        <w:pStyle w:val="Heading2"/>
         <w:numPr>
           <w:ilvl w:val="1"/>
           <w:numId w:val="15"/>
         </w:numPr>
         <w:jc w:val="left"/>
-        <w:rPr>
-          <w:sz w:val="24"/>
-          <w:szCs w:val="24"/>
-        </w:rPr>
-      </w:pPr>
-      <w:bookmarkStart w:id="5" w:name="_Toc452552085"/>
+      </w:pPr>
+      <w:bookmarkStart w:id="6" w:name="_Toc453155864"/>
       <w:r>
         <w:t>Systemet</w:t>
       </w:r>
-      <w:bookmarkEnd w:id="5"/>
+      <w:bookmarkEnd w:id="6"/>
     </w:p>
     <w:p>
       <w:pPr>
-        <w:ind w:left="792"/>
-      </w:pPr>
+        <w:ind w:firstLine="360"/>
+        <w:rPr>
+          <w:sz w:val="24"/>
+          <w:szCs w:val="24"/>
+        </w:rPr>
+      </w:pPr>
+      <w:r>
+        <w:rPr>
+          <w:sz w:val="24"/>
+          <w:szCs w:val="24"/>
+        </w:rPr>
+        <w:t>Roboten använder I</w:t>
+      </w:r>
+      <w:r>
+        <w:rPr>
+          <w:sz w:val="24"/>
+          <w:szCs w:val="24"/>
+          <w:vertAlign w:val="superscript"/>
+        </w:rPr>
+        <w:t>2</w:t>
+      </w:r>
+      <w:r>
+        <w:rPr>
+          <w:sz w:val="24"/>
+          <w:szCs w:val="24"/>
+        </w:rPr>
+        <w:t>C-bus för att kommunicera mellan de två enheterna.</w:t>
+      </w:r>
     </w:p>
     <w:p>
       <w:pPr>
-        <w:ind w:left="360"/>
-      </w:pPr>
+        <w:pStyle w:val="Heading2"/>
+        <w:numPr>
+          <w:ilvl w:val="1"/>
+          <w:numId w:val="15"/>
+        </w:numPr>
+        <w:jc w:val="left"/>
+      </w:pPr>
+      <w:bookmarkStart w:id="7" w:name="_Toc453155865"/>
+      <w:r>
+        <w:t>Manuelt läge</w:t>
+      </w:r>
+      <w:bookmarkEnd w:id="7"/>
     </w:p>
     <w:p>
       <w:pPr>
@@ -1901,42 +2425,11 @@
           <w:sz w:val="24"/>
           <w:szCs w:val="24"/>
         </w:rPr>
-        <w:t>Roboten använder I</w:t>
-      </w:r>
-      <w:r>
-        <w:rPr>
-          <w:sz w:val="24"/>
-          <w:szCs w:val="24"/>
-          <w:vertAlign w:val="superscript"/>
-        </w:rPr>
-        <w:t>2</w:t>
-      </w:r>
-      <w:r>
-        <w:rPr>
-          <w:sz w:val="24"/>
-          <w:szCs w:val="24"/>
-        </w:rPr>
-        <w:t>C-bus för att kommunicera mellan de två enheterna.</w:t>
-      </w:r>
-      <w:r>
-        <w:rPr>
-          <w:sz w:val="24"/>
-          <w:szCs w:val="24"/>
-        </w:rPr>
-        <w:br/>
-      </w:r>
-      <w:r>
-        <w:rPr>
-          <w:sz w:val="24"/>
-          <w:szCs w:val="24"/>
-        </w:rPr>
-        <w:br/>
-        <w:t>Manuellt läge</w:t>
+        <w:t xml:space="preserve">I det manuella läget så styrs roboten med en fjärrkontroll, detta genom en IR-sändare på fjärrkontrollen och en IR-mottagare på roboten. Varje knapp på fjärrkontrollen har en individuell hexkod. Denna hexkod används i programkoden för att ge specifika knappar specifika uppgifter. </w:t>
       </w:r>
     </w:p>
     <w:p>
       <w:pPr>
-        <w:spacing w:after="0"/>
         <w:ind w:left="360"/>
         <w:rPr>
           <w:sz w:val="24"/>
@@ -1948,57 +2441,140 @@
           <w:sz w:val="24"/>
           <w:szCs w:val="24"/>
         </w:rPr>
-        <w:br/>
-        <w:t>Autonomt läge</w:t>
+        <w:t xml:space="preserve">Fjärrkontrollen styr så att roboten kan: Byta läge(Manuellt samt Autonomt) , köra fram, bak, höger och vänster, samt stop.  </w:t>
       </w:r>
     </w:p>
     <w:p>
       <w:pPr>
-        <w:ind w:left="360"/>
-        <w:rPr>
-          <w:sz w:val="24"/>
-          <w:szCs w:val="24"/>
-        </w:rPr>
-      </w:pPr>
-      <w:r>
-        <w:rPr>
-          <w:sz w:val="24"/>
-          <w:szCs w:val="24"/>
-        </w:rPr>
-        <w:t xml:space="preserve">I det autonoma läget så börjas det först med att kolla om det finns något hinder i vägen, om det skulle vara något i vägen så stannar den annars går den in i en funktion som läser hur lång tid det tar för ljuset från IR led lampan att nå IR mottagaren. Därefter görs en beräkning för att se vilken av de 5 IR mottagarna som har en svart tejp under sig. Det värdet skickas vidare till våran PID beräkning som beräknar hur mycket vi ska sänka ena </w:t>
-      </w:r>
-      <w:r>
-        <w:rPr>
-          <w:sz w:val="24"/>
-          <w:szCs w:val="24"/>
-        </w:rPr>
-        <w:lastRenderedPageBreak/>
-        <w:t>motorn med. När PID är beräknad skickas det värdet till våran motorfunktion. Där kollar vi om vi fått ett negativt eller positivt värde och bestämmer då vilken motor som ska sänkas. Detta loopas om och om igen så länge den ligger i autonomt läge.</w:t>
-      </w:r>
+        <w:pStyle w:val="Heading2"/>
+        <w:numPr>
+          <w:ilvl w:val="1"/>
+          <w:numId w:val="15"/>
+        </w:numPr>
+        <w:jc w:val="left"/>
+      </w:pPr>
+      <w:bookmarkStart w:id="8" w:name="_Toc453155866"/>
+      <w:r>
+        <w:t>Autonomt läge</w:t>
+      </w:r>
+      <w:bookmarkEnd w:id="8"/>
     </w:p>
     <w:p>
       <w:pPr>
-        <w:pStyle w:val="Liststycke"/>
+        <w:ind w:left="360"/>
+        <w:rPr>
+          <w:sz w:val="24"/>
+          <w:szCs w:val="24"/>
+        </w:rPr>
+      </w:pPr>
+      <w:r>
+        <w:rPr>
+          <w:sz w:val="24"/>
+          <w:szCs w:val="24"/>
+        </w:rPr>
+        <w:t xml:space="preserve">I det autonoma läget så börjas det först med att kolla om det finns något hinder i vägen, om det skulle vara något i vägen så stannar den annars går den in i en funktion som läser hur lång tid det tar för ljuset från IR led lampan att nå IR mottagaren. Därefter görs en </w:t>
+      </w:r>
+      <w:r>
+        <w:rPr>
+          <w:sz w:val="24"/>
+          <w:szCs w:val="24"/>
+        </w:rPr>
+        <w:lastRenderedPageBreak/>
+        <w:t>beräkning för att se vilken av de 5 IR mottagarna som har en svart tejp under sig. Det värdet skickas vidare till våran PID beräkning som beräknar hur mycket vi ska sänka ena motorn med. När PID är beräknad skickas det värdet till våran motorfunktion. Där kollar vi om vi fått ett negativt eller positivt värde och bestämmer då vilken motor som ska sänkas. Detta loopas om och om igen så länge den ligger i autonomt läge.</w:t>
+      </w:r>
+    </w:p>
+    <w:p>
+      <w:pPr>
+        <w:pStyle w:val="Heading1"/>
+        <w:numPr>
+          <w:ilvl w:val="0"/>
+          <w:numId w:val="15"/>
+        </w:numPr>
+        <w:jc w:val="left"/>
+        <w:rPr>
+          <w:color w:val="auto"/>
+          <w:sz w:val="44"/>
+          <w:szCs w:val="44"/>
+        </w:rPr>
+      </w:pPr>
+      <w:bookmarkStart w:id="9" w:name="_Toc453155867"/>
+      <w:r>
+        <w:rPr>
+          <w:color w:val="auto"/>
+        </w:rPr>
+        <w:t>Slutsats</w:t>
+      </w:r>
+      <w:bookmarkEnd w:id="9"/>
+    </w:p>
+    <w:p>
+      <w:pPr>
+        <w:pStyle w:val="ListParagraph"/>
+        <w:numPr>
+          <w:ilvl w:val="1"/>
+          <w:numId w:val="8"/>
+        </w:numPr>
+        <w:rPr>
+          <w:sz w:val="44"/>
+          <w:szCs w:val="44"/>
+        </w:rPr>
+      </w:pPr>
+      <w:r>
+        <w:rPr>
+          <w:sz w:val="44"/>
+          <w:szCs w:val="44"/>
+        </w:rPr>
+        <w:t xml:space="preserve"> Oklart</w:t>
+      </w:r>
+    </w:p>
+    <w:p>
+      <w:pPr>
+        <w:pStyle w:val="Heading1"/>
         <w:numPr>
           <w:ilvl w:val="0"/>
           <w:numId w:val="8"/>
         </w:numPr>
+        <w:jc w:val="left"/>
         <w:rPr>
           <w:sz w:val="44"/>
           <w:szCs w:val="44"/>
         </w:rPr>
       </w:pPr>
-      <w:r>
-        <w:rPr>
-          <w:sz w:val="24"/>
-          <w:szCs w:val="24"/>
-        </w:rPr>
-        <w:t xml:space="preserve"> Slutsats</w:t>
-      </w:r>
+      <w:bookmarkStart w:id="10" w:name="_Toc453155868"/>
+      <w:r>
+        <w:rPr>
+          <w:color w:val="auto"/>
+        </w:rPr>
+        <w:t>Referenser</w:t>
+      </w:r>
+      <w:bookmarkEnd w:id="10"/>
     </w:p>
     <w:p>
       <w:pPr>
-        <w:pStyle w:val="Liststycke"/>
+        <w:pStyle w:val="Heading1"/>
+        <w:numPr>
+          <w:ilvl w:val="0"/>
+          <w:numId w:val="8"/>
+        </w:numPr>
+        <w:jc w:val="left"/>
+        <w:rPr>
+          <w:sz w:val="44"/>
+          <w:szCs w:val="44"/>
+          <w:lang w:val="en-US"/>
+        </w:rPr>
+      </w:pPr>
+      <w:bookmarkStart w:id="11" w:name="_Toc453155869"/>
+      <w:r>
+        <w:rPr>
+          <w:color w:val="auto"/>
+          <w:lang w:val="en-US"/>
+        </w:rPr>
+        <w:t>Kopplingsschema</w:t>
+      </w:r>
+      <w:bookmarkEnd w:id="11"/>
+    </w:p>
+    <w:p>
+      <w:pPr>
+        <w:pStyle w:val="ListParagraph"/>
         <w:numPr>
           <w:ilvl w:val="1"/>
           <w:numId w:val="8"/>
@@ -2006,254 +2582,366 @@
         <w:rPr>
           <w:sz w:val="44"/>
           <w:szCs w:val="44"/>
+          <w:lang w:val="en-US"/>
         </w:rPr>
       </w:pPr>
     </w:p>
     <w:p>
       <w:pPr>
-        <w:pStyle w:val="Liststycke"/>
+        <w:pStyle w:val="Heading1"/>
         <w:numPr>
           <w:ilvl w:val="0"/>
           <w:numId w:val="8"/>
         </w:numPr>
-        <w:rPr>
+        <w:jc w:val="left"/>
+        <w:rPr>
+          <w:color w:val="auto"/>
           <w:sz w:val="44"/>
           <w:szCs w:val="44"/>
-        </w:rPr>
-      </w:pPr>
-      <w:r>
-        <w:rPr>
-          <w:sz w:val="24"/>
-          <w:szCs w:val="24"/>
-        </w:rPr>
-        <w:t xml:space="preserve"> Referenser</w:t>
-      </w:r>
+          <w:lang w:val="en-US"/>
+        </w:rPr>
+      </w:pPr>
+      <w:bookmarkStart w:id="12" w:name="_Toc453155870"/>
+      <w:r>
+        <w:rPr>
+          <w:color w:val="auto"/>
+          <w:lang w:val="en-US"/>
+        </w:rPr>
+        <w:t>Komponentlista</w:t>
+      </w:r>
+      <w:bookmarkEnd w:id="12"/>
     </w:p>
     <w:p>
       <w:pPr>
-        <w:pStyle w:val="Liststycke"/>
+        <w:pStyle w:val="ListParagraph"/>
         <w:numPr>
-          <w:ilvl w:val="1"/>
-          <w:numId w:val="8"/>
+          <w:ilvl w:val="0"/>
+          <w:numId w:val="17"/>
         </w:numPr>
         <w:rPr>
-          <w:sz w:val="44"/>
-          <w:szCs w:val="44"/>
-        </w:rPr>
-      </w:pPr>
-      <w:r>
-        <w:rPr>
-          <w:sz w:val="44"/>
-          <w:szCs w:val="44"/>
-        </w:rPr>
-        <w:br/>
-      </w:r>
-      <w:r>
-        <w:rPr>
-          <w:sz w:val="44"/>
-          <w:szCs w:val="44"/>
-        </w:rPr>
-        <w:br/>
-      </w:r>
-      <w:r>
-        <w:rPr>
-          <w:sz w:val="24"/>
-          <w:szCs w:val="24"/>
-        </w:rPr>
-        <w:t>Kopplingsschema</w:t>
-      </w:r>
-      <w:r>
-        <w:rPr>
-          <w:sz w:val="44"/>
-          <w:szCs w:val="44"/>
-        </w:rPr>
-        <w:br/>
-      </w:r>
-      <w:r>
-        <w:rPr>
-          <w:sz w:val="44"/>
-          <w:szCs w:val="44"/>
-        </w:rPr>
-        <w:br/>
-      </w:r>
-      <w:r>
-        <w:rPr>
-          <w:sz w:val="24"/>
-          <w:szCs w:val="24"/>
-        </w:rPr>
-        <w:t>Komponentlista</w:t>
+          <w:sz w:val="24"/>
+          <w:szCs w:val="24"/>
+          <w:lang w:val="en-US"/>
+        </w:rPr>
+      </w:pPr>
+      <w:r>
+        <w:rPr>
+          <w:sz w:val="24"/>
+          <w:szCs w:val="24"/>
+          <w:lang w:val="en-US"/>
+        </w:rPr>
+        <w:t>QTR-8RC Reflectance Sensor Array</w:t>
       </w:r>
     </w:p>
     <w:p>
-      <w:r>
-        <w:t xml:space="preserve">QTR-8RC </w:t>
-      </w:r>
-      <w:proofErr w:type="spellStart"/>
-      <w:r>
-        <w:t>Reflectance</w:t>
-      </w:r>
-      <w:proofErr w:type="spellEnd"/>
-      <w:r>
-        <w:t xml:space="preserve"> Sensor Array</w:t>
+      <w:pPr>
+        <w:pStyle w:val="ListParagraph"/>
+        <w:numPr>
+          <w:ilvl w:val="0"/>
+          <w:numId w:val="17"/>
+        </w:numPr>
+        <w:rPr>
+          <w:sz w:val="24"/>
+          <w:szCs w:val="24"/>
+          <w:lang w:val="en-US"/>
+        </w:rPr>
+      </w:pPr>
+      <w:r>
+        <w:rPr>
+          <w:sz w:val="24"/>
+          <w:szCs w:val="24"/>
+          <w:lang w:val="en-US"/>
+        </w:rPr>
+        <w:t xml:space="preserve">IR receiver </w:t>
       </w:r>
     </w:p>
     <w:p>
-      <w:r>
-        <w:t xml:space="preserve">IR receiver </w:t>
+      <w:pPr>
+        <w:pStyle w:val="ListParagraph"/>
+        <w:numPr>
+          <w:ilvl w:val="0"/>
+          <w:numId w:val="17"/>
+        </w:numPr>
+        <w:rPr>
+          <w:sz w:val="24"/>
+          <w:szCs w:val="24"/>
+          <w:lang w:val="en-US"/>
+        </w:rPr>
+      </w:pPr>
+      <w:r>
+        <w:rPr>
+          <w:sz w:val="24"/>
+          <w:szCs w:val="24"/>
+          <w:lang w:val="en-US"/>
+        </w:rPr>
+        <w:t xml:space="preserve">74HC165 </w:t>
       </w:r>
     </w:p>
     <w:p>
-      <w:r>
-        <w:t xml:space="preserve">74HC165 </w:t>
+      <w:pPr>
+        <w:pStyle w:val="ListParagraph"/>
+        <w:numPr>
+          <w:ilvl w:val="0"/>
+          <w:numId w:val="17"/>
+        </w:numPr>
+        <w:rPr>
+          <w:sz w:val="24"/>
+          <w:szCs w:val="24"/>
+          <w:lang w:val="en-US"/>
+        </w:rPr>
+      </w:pPr>
+      <w:r>
+        <w:rPr>
+          <w:sz w:val="24"/>
+          <w:szCs w:val="24"/>
+          <w:lang w:val="en-US"/>
+        </w:rPr>
+        <w:t>Pololu USB AVR Programmer v2</w:t>
       </w:r>
     </w:p>
     <w:p>
-      <w:proofErr w:type="spellStart"/>
-      <w:r>
-        <w:t>Pololu</w:t>
-      </w:r>
-      <w:proofErr w:type="spellEnd"/>
-      <w:r>
-        <w:t xml:space="preserve"> USB AVR </w:t>
-      </w:r>
-      <w:proofErr w:type="spellStart"/>
-      <w:r>
-        <w:t>Programmer</w:t>
-      </w:r>
-      <w:proofErr w:type="spellEnd"/>
-      <w:r>
-        <w:t xml:space="preserve"> v2</w:t>
+      <w:pPr>
+        <w:pStyle w:val="ListParagraph"/>
+        <w:numPr>
+          <w:ilvl w:val="0"/>
+          <w:numId w:val="17"/>
+        </w:numPr>
+        <w:rPr>
+          <w:sz w:val="24"/>
+          <w:szCs w:val="24"/>
+          <w:lang w:val="en-US"/>
+        </w:rPr>
+      </w:pPr>
+      <w:r>
+        <w:rPr>
+          <w:sz w:val="24"/>
+          <w:szCs w:val="24"/>
+          <w:lang w:val="en-US"/>
+        </w:rPr>
+        <w:t>Capacitor 10uF/50V</w:t>
       </w:r>
     </w:p>
     <w:p>
-      <w:proofErr w:type="spellStart"/>
-      <w:r>
-        <w:t>Capacitor</w:t>
-      </w:r>
-      <w:proofErr w:type="spellEnd"/>
-      <w:r>
-        <w:t xml:space="preserve"> 10uF/50V</w:t>
+      <w:pPr>
+        <w:pStyle w:val="ListParagraph"/>
+        <w:numPr>
+          <w:ilvl w:val="0"/>
+          <w:numId w:val="17"/>
+        </w:numPr>
+        <w:rPr>
+          <w:sz w:val="24"/>
+          <w:szCs w:val="24"/>
+        </w:rPr>
+      </w:pPr>
+      <w:r>
+        <w:rPr>
+          <w:sz w:val="24"/>
+          <w:szCs w:val="24"/>
+          <w:lang w:val="en-US"/>
+        </w:rPr>
+        <w:t>Robotplattform 2WD ink h</w:t>
+      </w:r>
+      <w:r>
+        <w:rPr>
+          <w:sz w:val="24"/>
+          <w:szCs w:val="24"/>
+        </w:rPr>
+        <w:t>jul och motorer</w:t>
       </w:r>
     </w:p>
     <w:p>
-      <w:r>
-        <w:t>Robotplattform 2WD ink hjul och motorer</w:t>
+      <w:pPr>
+        <w:pStyle w:val="ListParagraph"/>
+        <w:numPr>
+          <w:ilvl w:val="0"/>
+          <w:numId w:val="17"/>
+        </w:numPr>
+        <w:rPr>
+          <w:sz w:val="24"/>
+          <w:szCs w:val="24"/>
+          <w:lang w:val="en-US"/>
+        </w:rPr>
+      </w:pPr>
+      <w:r>
+        <w:rPr>
+          <w:sz w:val="24"/>
+          <w:szCs w:val="24"/>
+          <w:lang w:val="en-US"/>
+        </w:rPr>
+        <w:t>On-Off Power Switch</w:t>
       </w:r>
     </w:p>
     <w:p>
       <w:pPr>
-        <w:rPr>
+        <w:pStyle w:val="ListParagraph"/>
+        <w:numPr>
+          <w:ilvl w:val="0"/>
+          <w:numId w:val="17"/>
+        </w:numPr>
+        <w:rPr>
+          <w:sz w:val="24"/>
+          <w:szCs w:val="24"/>
           <w:lang w:val="en-US"/>
         </w:rPr>
       </w:pPr>
       <w:r>
         <w:rPr>
+          <w:sz w:val="24"/>
+          <w:szCs w:val="24"/>
           <w:lang w:val="en-US"/>
         </w:rPr>
-        <w:t>On-Off Power Switch</w:t>
+        <w:t>AVR Atmega328P</w:t>
       </w:r>
     </w:p>
     <w:p>
       <w:pPr>
-        <w:rPr>
+        <w:pStyle w:val="ListParagraph"/>
+        <w:numPr>
+          <w:ilvl w:val="0"/>
+          <w:numId w:val="17"/>
+        </w:numPr>
+        <w:rPr>
+          <w:sz w:val="24"/>
+          <w:szCs w:val="24"/>
           <w:lang w:val="en-US"/>
         </w:rPr>
       </w:pPr>
       <w:r>
         <w:rPr>
+          <w:sz w:val="24"/>
+          <w:szCs w:val="24"/>
           <w:lang w:val="en-US"/>
         </w:rPr>
-        <w:t>AVR Atmega328P</w:t>
-      </w:r>
-      <w:bookmarkStart w:id="6" w:name="_GoBack"/>
-      <w:bookmarkEnd w:id="6"/>
+        <w:t xml:space="preserve">IC Socket - for 28-pin 0.3" Chips </w:t>
+      </w:r>
     </w:p>
     <w:p>
       <w:pPr>
-        <w:rPr>
+        <w:pStyle w:val="ListParagraph"/>
+        <w:numPr>
+          <w:ilvl w:val="0"/>
+          <w:numId w:val="17"/>
+        </w:numPr>
+        <w:rPr>
+          <w:sz w:val="24"/>
+          <w:szCs w:val="24"/>
           <w:lang w:val="en-US"/>
         </w:rPr>
       </w:pPr>
       <w:r>
         <w:rPr>
+          <w:sz w:val="24"/>
+          <w:szCs w:val="24"/>
           <w:lang w:val="en-US"/>
         </w:rPr>
-        <w:t xml:space="preserve">IC Socket - for 28-pin 0.3" Chips </w:t>
+        <w:t xml:space="preserve">22pF Ceramic Capacitor </w:t>
       </w:r>
     </w:p>
     <w:p>
       <w:pPr>
-        <w:rPr>
+        <w:pStyle w:val="ListParagraph"/>
+        <w:numPr>
+          <w:ilvl w:val="0"/>
+          <w:numId w:val="17"/>
+        </w:numPr>
+        <w:rPr>
+          <w:sz w:val="24"/>
+          <w:szCs w:val="24"/>
           <w:lang w:val="en-US"/>
         </w:rPr>
       </w:pPr>
       <w:r>
         <w:rPr>
+          <w:sz w:val="24"/>
+          <w:szCs w:val="24"/>
           <w:lang w:val="en-US"/>
         </w:rPr>
-        <w:t xml:space="preserve">22pF Ceramic Capacitor </w:t>
+        <w:t xml:space="preserve">16MHz Crystal  </w:t>
       </w:r>
     </w:p>
     <w:p>
       <w:pPr>
-        <w:rPr>
+        <w:pStyle w:val="ListParagraph"/>
+        <w:numPr>
+          <w:ilvl w:val="0"/>
+          <w:numId w:val="17"/>
+        </w:numPr>
+        <w:rPr>
+          <w:sz w:val="24"/>
+          <w:szCs w:val="24"/>
           <w:lang w:val="en-US"/>
         </w:rPr>
       </w:pPr>
       <w:r>
         <w:rPr>
+          <w:sz w:val="24"/>
+          <w:szCs w:val="24"/>
           <w:lang w:val="en-US"/>
         </w:rPr>
-        <w:t xml:space="preserve">16MHz Crystal  </w:t>
+        <w:t xml:space="preserve">HC-SR04 Ultrasonic Sensor HC-SR04 </w:t>
       </w:r>
     </w:p>
     <w:p>
       <w:pPr>
-        <w:rPr>
+        <w:pStyle w:val="ListParagraph"/>
+        <w:numPr>
+          <w:ilvl w:val="0"/>
+          <w:numId w:val="17"/>
+        </w:numPr>
+        <w:rPr>
+          <w:sz w:val="24"/>
+          <w:szCs w:val="24"/>
           <w:lang w:val="en-US"/>
         </w:rPr>
       </w:pPr>
       <w:r>
         <w:rPr>
+          <w:sz w:val="24"/>
+          <w:szCs w:val="24"/>
           <w:lang w:val="en-US"/>
         </w:rPr>
-        <w:t xml:space="preserve">HC-SR04 Ultrasonic Sensor HC-SR04 </w:t>
+        <w:t xml:space="preserve">Piezo Buzzer </w:t>
       </w:r>
     </w:p>
     <w:p>
       <w:pPr>
-        <w:rPr>
+        <w:pStyle w:val="ListParagraph"/>
+        <w:numPr>
+          <w:ilvl w:val="0"/>
+          <w:numId w:val="17"/>
+        </w:numPr>
+        <w:rPr>
+          <w:sz w:val="24"/>
+          <w:szCs w:val="24"/>
           <w:lang w:val="en-US"/>
         </w:rPr>
       </w:pPr>
       <w:r>
         <w:rPr>
+          <w:sz w:val="24"/>
+          <w:szCs w:val="24"/>
           <w:lang w:val="en-US"/>
         </w:rPr>
-        <w:t xml:space="preserve">Piezo Buzzer </w:t>
+        <w:t xml:space="preserve">Round Tactile Button Switch </w:t>
       </w:r>
     </w:p>
     <w:p>
       <w:pPr>
-        <w:rPr>
+        <w:pStyle w:val="ListParagraph"/>
+        <w:numPr>
+          <w:ilvl w:val="0"/>
+          <w:numId w:val="17"/>
+        </w:numPr>
+        <w:rPr>
+          <w:sz w:val="24"/>
+          <w:szCs w:val="24"/>
           <w:lang w:val="en-US"/>
         </w:rPr>
       </w:pPr>
       <w:r>
         <w:rPr>
-          <w:lang w:val="en-US"/>
-        </w:rPr>
-        <w:t xml:space="preserve">Round Tactile Button Switch </w:t>
-      </w:r>
-    </w:p>
-    <w:p>
-      <w:pPr>
-        <w:rPr>
-          <w:lang w:val="en-US"/>
-        </w:rPr>
-      </w:pPr>
-      <w:r>
-        <w:rPr>
+          <w:sz w:val="24"/>
+          <w:szCs w:val="24"/>
           <w:lang w:val="en-US"/>
         </w:rPr>
         <w:t>Dual H-Bridge Motor Driver for DC or Steppers 600mA - L293D</w:t>
@@ -2272,7 +2960,7 @@
 </file>
 
 <file path=word/endnotes.xml><?xml version="1.0" encoding="utf-8"?>
-<w:endnotes xmlns:wpc="http://schemas.microsoft.com/office/word/2010/wordprocessingCanvas" xmlns:cx="http://schemas.microsoft.com/office/drawing/2014/chartex" xmlns:cx1="http://schemas.microsoft.com/office/drawing/2015/9/8/chartex" xmlns:cx2="http://schemas.microsoft.com/office/drawing/2015/10/21/chartex" xmlns:mc="http://schemas.openxmlformats.org/markup-compatibility/2006" xmlns:o="urn:schemas-microsoft-com:office:office" xmlns:r="http://schemas.openxmlformats.org/officeDocument/2006/relationships" xmlns:m="http://schemas.openxmlformats.org/officeDocument/2006/math" xmlns:v="urn:schemas-microsoft-com:vml" xmlns:wp14="http://schemas.microsoft.com/office/word/2010/wordprocessingDrawing" xmlns:wp="http://schemas.openxmlformats.org/drawingml/2006/wordprocessingDrawing" xmlns:w10="urn:schemas-microsoft-com:office:word" xmlns:w="http://schemas.openxmlformats.org/wordprocessingml/2006/main" xmlns:w14="http://schemas.microsoft.com/office/word/2010/wordml" xmlns:w15="http://schemas.microsoft.com/office/word/2012/wordml" xmlns:w16se="http://schemas.microsoft.com/office/word/2015/wordml/symex" xmlns:wpg="http://schemas.microsoft.com/office/word/2010/wordprocessingGroup" xmlns:wpi="http://schemas.microsoft.com/office/word/2010/wordprocessingInk" xmlns:wne="http://schemas.microsoft.com/office/word/2006/wordml" xmlns:wps="http://schemas.microsoft.com/office/word/2010/wordprocessingShape" mc:Ignorable="w14 w15 w16se wp14">
+<w:endnotes xmlns:wpc="http://schemas.microsoft.com/office/word/2010/wordprocessingCanvas" xmlns:mc="http://schemas.openxmlformats.org/markup-compatibility/2006" xmlns:o="urn:schemas-microsoft-com:office:office" xmlns:r="http://schemas.openxmlformats.org/officeDocument/2006/relationships" xmlns:m="http://schemas.openxmlformats.org/officeDocument/2006/math" xmlns:v="urn:schemas-microsoft-com:vml" xmlns:wp14="http://schemas.microsoft.com/office/word/2010/wordprocessingDrawing" xmlns:wp="http://schemas.openxmlformats.org/drawingml/2006/wordprocessingDrawing" xmlns:w10="urn:schemas-microsoft-com:office:word" xmlns:w="http://schemas.openxmlformats.org/wordprocessingml/2006/main" xmlns:w14="http://schemas.microsoft.com/office/word/2010/wordml" xmlns:w15="http://schemas.microsoft.com/office/word/2012/wordml" xmlns:wpg="http://schemas.microsoft.com/office/word/2010/wordprocessingGroup" xmlns:wpi="http://schemas.microsoft.com/office/word/2010/wordprocessingInk" xmlns:wne="http://schemas.microsoft.com/office/word/2006/wordml" xmlns:wps="http://schemas.microsoft.com/office/word/2010/wordprocessingShape" mc:Ignorable="w14 w15 wp14">
   <w:endnote w:type="separator" w:id="-1">
     <w:p>
       <w:pPr>
@@ -2297,10 +2985,10 @@
 </file>
 
 <file path=word/footer1.xml><?xml version="1.0" encoding="utf-8"?>
-<w:ftr xmlns:wpc="http://schemas.microsoft.com/office/word/2010/wordprocessingCanvas" xmlns:cx="http://schemas.microsoft.com/office/drawing/2014/chartex" xmlns:cx1="http://schemas.microsoft.com/office/drawing/2015/9/8/chartex" xmlns:cx2="http://schemas.microsoft.com/office/drawing/2015/10/21/chartex" xmlns:mc="http://schemas.openxmlformats.org/markup-compatibility/2006" xmlns:o="urn:schemas-microsoft-com:office:office" xmlns:r="http://schemas.openxmlformats.org/officeDocument/2006/relationships" xmlns:m="http://schemas.openxmlformats.org/officeDocument/2006/math" xmlns:v="urn:schemas-microsoft-com:vml" xmlns:wp14="http://schemas.microsoft.com/office/word/2010/wordprocessingDrawing" xmlns:wp="http://schemas.openxmlformats.org/drawingml/2006/wordprocessingDrawing" xmlns:w10="urn:schemas-microsoft-com:office:word" xmlns:w="http://schemas.openxmlformats.org/wordprocessingml/2006/main" xmlns:w14="http://schemas.microsoft.com/office/word/2010/wordml" xmlns:w15="http://schemas.microsoft.com/office/word/2012/wordml" xmlns:w16se="http://schemas.microsoft.com/office/word/2015/wordml/symex" xmlns:wpg="http://schemas.microsoft.com/office/word/2010/wordprocessingGroup" xmlns:wpi="http://schemas.microsoft.com/office/word/2010/wordprocessingInk" xmlns:wne="http://schemas.microsoft.com/office/word/2006/wordml" xmlns:wps="http://schemas.microsoft.com/office/word/2010/wordprocessingShape" mc:Ignorable="w14 w15 w16se wp14">
+<w:ftr xmlns:wpc="http://schemas.microsoft.com/office/word/2010/wordprocessingCanvas" xmlns:mc="http://schemas.openxmlformats.org/markup-compatibility/2006" xmlns:o="urn:schemas-microsoft-com:office:office" xmlns:r="http://schemas.openxmlformats.org/officeDocument/2006/relationships" xmlns:m="http://schemas.openxmlformats.org/officeDocument/2006/math" xmlns:v="urn:schemas-microsoft-com:vml" xmlns:wp14="http://schemas.microsoft.com/office/word/2010/wordprocessingDrawing" xmlns:wp="http://schemas.openxmlformats.org/drawingml/2006/wordprocessingDrawing" xmlns:w10="urn:schemas-microsoft-com:office:word" xmlns:w="http://schemas.openxmlformats.org/wordprocessingml/2006/main" xmlns:w14="http://schemas.microsoft.com/office/word/2010/wordml" xmlns:w15="http://schemas.microsoft.com/office/word/2012/wordml" xmlns:wpg="http://schemas.microsoft.com/office/word/2010/wordprocessingGroup" xmlns:wpi="http://schemas.microsoft.com/office/word/2010/wordprocessingInk" xmlns:wne="http://schemas.microsoft.com/office/word/2006/wordml" xmlns:wps="http://schemas.microsoft.com/office/word/2010/wordprocessingShape" mc:Ignorable="w14 w15 wp14">
   <w:p>
     <w:pPr>
-      <w:pStyle w:val="Sidfot"/>
+      <w:pStyle w:val="Footer"/>
     </w:pPr>
     <w:r>
       <w:t>Programmering Inbyggda System</w:t>
@@ -2340,7 +3028,7 @@
 </file>
 
 <file path=word/footnotes.xml><?xml version="1.0" encoding="utf-8"?>
-<w:footnotes xmlns:wpc="http://schemas.microsoft.com/office/word/2010/wordprocessingCanvas" xmlns:cx="http://schemas.microsoft.com/office/drawing/2014/chartex" xmlns:cx1="http://schemas.microsoft.com/office/drawing/2015/9/8/chartex" xmlns:cx2="http://schemas.microsoft.com/office/drawing/2015/10/21/chartex" xmlns:mc="http://schemas.openxmlformats.org/markup-compatibility/2006" xmlns:o="urn:schemas-microsoft-com:office:office" xmlns:r="http://schemas.openxmlformats.org/officeDocument/2006/relationships" xmlns:m="http://schemas.openxmlformats.org/officeDocument/2006/math" xmlns:v="urn:schemas-microsoft-com:vml" xmlns:wp14="http://schemas.microsoft.com/office/word/2010/wordprocessingDrawing" xmlns:wp="http://schemas.openxmlformats.org/drawingml/2006/wordprocessingDrawing" xmlns:w10="urn:schemas-microsoft-com:office:word" xmlns:w="http://schemas.openxmlformats.org/wordprocessingml/2006/main" xmlns:w14="http://schemas.microsoft.com/office/word/2010/wordml" xmlns:w15="http://schemas.microsoft.com/office/word/2012/wordml" xmlns:w16se="http://schemas.microsoft.com/office/word/2015/wordml/symex" xmlns:wpg="http://schemas.microsoft.com/office/word/2010/wordprocessingGroup" xmlns:wpi="http://schemas.microsoft.com/office/word/2010/wordprocessingInk" xmlns:wne="http://schemas.microsoft.com/office/word/2006/wordml" xmlns:wps="http://schemas.microsoft.com/office/word/2010/wordprocessingShape" mc:Ignorable="w14 w15 w16se wp14">
+<w:footnotes xmlns:wpc="http://schemas.microsoft.com/office/word/2010/wordprocessingCanvas" xmlns:mc="http://schemas.openxmlformats.org/markup-compatibility/2006" xmlns:o="urn:schemas-microsoft-com:office:office" xmlns:r="http://schemas.openxmlformats.org/officeDocument/2006/relationships" xmlns:m="http://schemas.openxmlformats.org/officeDocument/2006/math" xmlns:v="urn:schemas-microsoft-com:vml" xmlns:wp14="http://schemas.microsoft.com/office/word/2010/wordprocessingDrawing" xmlns:wp="http://schemas.openxmlformats.org/drawingml/2006/wordprocessingDrawing" xmlns:w10="urn:schemas-microsoft-com:office:word" xmlns:w="http://schemas.openxmlformats.org/wordprocessingml/2006/main" xmlns:w14="http://schemas.microsoft.com/office/word/2010/wordml" xmlns:w15="http://schemas.microsoft.com/office/word/2012/wordml" xmlns:wpg="http://schemas.microsoft.com/office/word/2010/wordprocessingGroup" xmlns:wpi="http://schemas.microsoft.com/office/word/2010/wordprocessingInk" xmlns:wne="http://schemas.microsoft.com/office/word/2006/wordml" xmlns:wps="http://schemas.microsoft.com/office/word/2010/wordprocessingShape" mc:Ignorable="w14 w15 wp14">
   <w:footnote w:type="separator" w:id="-1">
     <w:p>
       <w:pPr>
@@ -2365,10 +3053,10 @@
 </file>
 
 <file path=word/header1.xml><?xml version="1.0" encoding="utf-8"?>
-<w:hdr xmlns:wpc="http://schemas.microsoft.com/office/word/2010/wordprocessingCanvas" xmlns:cx="http://schemas.microsoft.com/office/drawing/2014/chartex" xmlns:cx1="http://schemas.microsoft.com/office/drawing/2015/9/8/chartex" xmlns:cx2="http://schemas.microsoft.com/office/drawing/2015/10/21/chartex" xmlns:mc="http://schemas.openxmlformats.org/markup-compatibility/2006" xmlns:o="urn:schemas-microsoft-com:office:office" xmlns:r="http://schemas.openxmlformats.org/officeDocument/2006/relationships" xmlns:m="http://schemas.openxmlformats.org/officeDocument/2006/math" xmlns:v="urn:schemas-microsoft-com:vml" xmlns:wp14="http://schemas.microsoft.com/office/word/2010/wordprocessingDrawing" xmlns:wp="http://schemas.openxmlformats.org/drawingml/2006/wordprocessingDrawing" xmlns:w10="urn:schemas-microsoft-com:office:word" xmlns:w="http://schemas.openxmlformats.org/wordprocessingml/2006/main" xmlns:w14="http://schemas.microsoft.com/office/word/2010/wordml" xmlns:w15="http://schemas.microsoft.com/office/word/2012/wordml" xmlns:w16se="http://schemas.microsoft.com/office/word/2015/wordml/symex" xmlns:wpg="http://schemas.microsoft.com/office/word/2010/wordprocessingGroup" xmlns:wpi="http://schemas.microsoft.com/office/word/2010/wordprocessingInk" xmlns:wne="http://schemas.microsoft.com/office/word/2006/wordml" xmlns:wps="http://schemas.microsoft.com/office/word/2010/wordprocessingShape" mc:Ignorable="w14 w15 w16se wp14">
+<w:hdr xmlns:wpc="http://schemas.microsoft.com/office/word/2010/wordprocessingCanvas" xmlns:mc="http://schemas.openxmlformats.org/markup-compatibility/2006" xmlns:o="urn:schemas-microsoft-com:office:office" xmlns:r="http://schemas.openxmlformats.org/officeDocument/2006/relationships" xmlns:m="http://schemas.openxmlformats.org/officeDocument/2006/math" xmlns:v="urn:schemas-microsoft-com:vml" xmlns:wp14="http://schemas.microsoft.com/office/word/2010/wordprocessingDrawing" xmlns:wp="http://schemas.openxmlformats.org/drawingml/2006/wordprocessingDrawing" xmlns:w10="urn:schemas-microsoft-com:office:word" xmlns:w="http://schemas.openxmlformats.org/wordprocessingml/2006/main" xmlns:w14="http://schemas.microsoft.com/office/word/2010/wordml" xmlns:w15="http://schemas.microsoft.com/office/word/2012/wordml" xmlns:wpg="http://schemas.microsoft.com/office/word/2010/wordprocessingGroup" xmlns:wpi="http://schemas.microsoft.com/office/word/2010/wordprocessingInk" xmlns:wne="http://schemas.microsoft.com/office/word/2006/wordml" xmlns:wps="http://schemas.microsoft.com/office/word/2010/wordprocessingShape" mc:Ignorable="w14 w15 wp14">
   <w:p>
     <w:pPr>
-      <w:pStyle w:val="Sidhuvud"/>
+      <w:pStyle w:val="Header"/>
     </w:pPr>
     <w:sdt>
       <w:sdtPr>
@@ -2402,7 +3090,7 @@
   </w:p>
   <w:p>
     <w:pPr>
-      <w:pStyle w:val="Sidhuvud"/>
+      <w:pStyle w:val="Header"/>
     </w:pPr>
     <w:r>
       <w:tab/>
@@ -2416,7 +3104,7 @@
 </file>
 
 <file path=word/numbering.xml><?xml version="1.0" encoding="utf-8"?>
-<w:numbering xmlns:wpc="http://schemas.microsoft.com/office/word/2010/wordprocessingCanvas" xmlns:cx="http://schemas.microsoft.com/office/drawing/2014/chartex" xmlns:cx1="http://schemas.microsoft.com/office/drawing/2015/9/8/chartex" xmlns:cx2="http://schemas.microsoft.com/office/drawing/2015/10/21/chartex" xmlns:mc="http://schemas.openxmlformats.org/markup-compatibility/2006" xmlns:o="urn:schemas-microsoft-com:office:office" xmlns:r="http://schemas.openxmlformats.org/officeDocument/2006/relationships" xmlns:m="http://schemas.openxmlformats.org/officeDocument/2006/math" xmlns:v="urn:schemas-microsoft-com:vml" xmlns:wp14="http://schemas.microsoft.com/office/word/2010/wordprocessingDrawing" xmlns:wp="http://schemas.openxmlformats.org/drawingml/2006/wordprocessingDrawing" xmlns:w10="urn:schemas-microsoft-com:office:word" xmlns:w="http://schemas.openxmlformats.org/wordprocessingml/2006/main" xmlns:w14="http://schemas.microsoft.com/office/word/2010/wordml" xmlns:w15="http://schemas.microsoft.com/office/word/2012/wordml" xmlns:w16se="http://schemas.microsoft.com/office/word/2015/wordml/symex" xmlns:wpg="http://schemas.microsoft.com/office/word/2010/wordprocessingGroup" xmlns:wpi="http://schemas.microsoft.com/office/word/2010/wordprocessingInk" xmlns:wne="http://schemas.microsoft.com/office/word/2006/wordml" xmlns:wps="http://schemas.microsoft.com/office/word/2010/wordprocessingShape" mc:Ignorable="w14 w15 w16se wp14">
+<w:numbering xmlns:wpc="http://schemas.microsoft.com/office/word/2010/wordprocessingCanvas" xmlns:mc="http://schemas.openxmlformats.org/markup-compatibility/2006" xmlns:o="urn:schemas-microsoft-com:office:office" xmlns:r="http://schemas.openxmlformats.org/officeDocument/2006/relationships" xmlns:m="http://schemas.openxmlformats.org/officeDocument/2006/math" xmlns:v="urn:schemas-microsoft-com:vml" xmlns:wp14="http://schemas.microsoft.com/office/word/2010/wordprocessingDrawing" xmlns:wp="http://schemas.openxmlformats.org/drawingml/2006/wordprocessingDrawing" xmlns:w10="urn:schemas-microsoft-com:office:word" xmlns:w="http://schemas.openxmlformats.org/wordprocessingml/2006/main" xmlns:w14="http://schemas.microsoft.com/office/word/2010/wordml" xmlns:w15="http://schemas.microsoft.com/office/word/2012/wordml" xmlns:wpg="http://schemas.microsoft.com/office/word/2010/wordprocessingGroup" xmlns:wpi="http://schemas.microsoft.com/office/word/2010/wordprocessingInk" xmlns:wne="http://schemas.microsoft.com/office/word/2006/wordml" xmlns:wps="http://schemas.microsoft.com/office/word/2010/wordprocessingShape" mc:Ignorable="w14 w15 wp14">
   <w:abstractNum w:abstractNumId="0" w15:restartNumberingAfterBreak="0">
     <w:nsid w:val="10AF3672"/>
     <w:multiLevelType w:val="hybridMultilevel"/>
@@ -3111,7 +3799,7 @@
   <w:abstractNum w:abstractNumId="7" w15:restartNumberingAfterBreak="0">
     <w:nsid w:val="3D5C36C8"/>
     <w:multiLevelType w:val="multilevel"/>
-    <w:tmpl w:val="10E2EFF4"/>
+    <w:tmpl w:val="A7C01ADC"/>
     <w:lvl w:ilvl="0">
       <w:start w:val="3"/>
       <w:numFmt w:val="decimal"/>
@@ -3122,6 +3810,7 @@
       </w:pPr>
       <w:rPr>
         <w:rFonts w:hint="default"/>
+        <w:color w:val="auto"/>
       </w:rPr>
     </w:lvl>
     <w:lvl w:ilvl="1">
@@ -3224,6 +3913,119 @@
     </w:lvl>
   </w:abstractNum>
   <w:abstractNum w:abstractNumId="8" w15:restartNumberingAfterBreak="0">
+    <w:nsid w:val="3F252BCE"/>
+    <w:multiLevelType w:val="hybridMultilevel"/>
+    <w:tmpl w:val="8CECC98C"/>
+    <w:lvl w:ilvl="0" w:tplc="041D0001">
+      <w:start w:val="1"/>
+      <w:numFmt w:val="bullet"/>
+      <w:lvlText w:val=""/>
+      <w:lvlJc w:val="left"/>
+      <w:pPr>
+        <w:ind w:left="720" w:hanging="360"/>
+      </w:pPr>
+      <w:rPr>
+        <w:rFonts w:ascii="Symbol" w:hAnsi="Symbol" w:hint="default"/>
+      </w:rPr>
+    </w:lvl>
+    <w:lvl w:ilvl="1" w:tplc="041D0003" w:tentative="1">
+      <w:start w:val="1"/>
+      <w:numFmt w:val="bullet"/>
+      <w:lvlText w:val="o"/>
+      <w:lvlJc w:val="left"/>
+      <w:pPr>
+        <w:ind w:left="1440" w:hanging="360"/>
+      </w:pPr>
+      <w:rPr>
+        <w:rFonts w:ascii="Courier New" w:hAnsi="Courier New" w:cs="Courier New" w:hint="default"/>
+      </w:rPr>
+    </w:lvl>
+    <w:lvl w:ilvl="2" w:tplc="041D0005" w:tentative="1">
+      <w:start w:val="1"/>
+      <w:numFmt w:val="bullet"/>
+      <w:lvlText w:val=""/>
+      <w:lvlJc w:val="left"/>
+      <w:pPr>
+        <w:ind w:left="2160" w:hanging="360"/>
+      </w:pPr>
+      <w:rPr>
+        <w:rFonts w:ascii="Wingdings" w:hAnsi="Wingdings" w:hint="default"/>
+      </w:rPr>
+    </w:lvl>
+    <w:lvl w:ilvl="3" w:tplc="041D0001" w:tentative="1">
+      <w:start w:val="1"/>
+      <w:numFmt w:val="bullet"/>
+      <w:lvlText w:val=""/>
+      <w:lvlJc w:val="left"/>
+      <w:pPr>
+        <w:ind w:left="2880" w:hanging="360"/>
+      </w:pPr>
+      <w:rPr>
+        <w:rFonts w:ascii="Symbol" w:hAnsi="Symbol" w:hint="default"/>
+      </w:rPr>
+    </w:lvl>
+    <w:lvl w:ilvl="4" w:tplc="041D0003" w:tentative="1">
+      <w:start w:val="1"/>
+      <w:numFmt w:val="bullet"/>
+      <w:lvlText w:val="o"/>
+      <w:lvlJc w:val="left"/>
+      <w:pPr>
+        <w:ind w:left="3600" w:hanging="360"/>
+      </w:pPr>
+      <w:rPr>
+        <w:rFonts w:ascii="Courier New" w:hAnsi="Courier New" w:cs="Courier New" w:hint="default"/>
+      </w:rPr>
+    </w:lvl>
+    <w:lvl w:ilvl="5" w:tplc="041D0005" w:tentative="1">
+      <w:start w:val="1"/>
+      <w:numFmt w:val="bullet"/>
+      <w:lvlText w:val=""/>
+      <w:lvlJc w:val="left"/>
+      <w:pPr>
+        <w:ind w:left="4320" w:hanging="360"/>
+      </w:pPr>
+      <w:rPr>
+        <w:rFonts w:ascii="Wingdings" w:hAnsi="Wingdings" w:hint="default"/>
+      </w:rPr>
+    </w:lvl>
+    <w:lvl w:ilvl="6" w:tplc="041D0001" w:tentative="1">
+      <w:start w:val="1"/>
+      <w:numFmt w:val="bullet"/>
+      <w:lvlText w:val=""/>
+      <w:lvlJc w:val="left"/>
+      <w:pPr>
+        <w:ind w:left="5040" w:hanging="360"/>
+      </w:pPr>
+      <w:rPr>
+        <w:rFonts w:ascii="Symbol" w:hAnsi="Symbol" w:hint="default"/>
+      </w:rPr>
+    </w:lvl>
+    <w:lvl w:ilvl="7" w:tplc="041D0003" w:tentative="1">
+      <w:start w:val="1"/>
+      <w:numFmt w:val="bullet"/>
+      <w:lvlText w:val="o"/>
+      <w:lvlJc w:val="left"/>
+      <w:pPr>
+        <w:ind w:left="5760" w:hanging="360"/>
+      </w:pPr>
+      <w:rPr>
+        <w:rFonts w:ascii="Courier New" w:hAnsi="Courier New" w:cs="Courier New" w:hint="default"/>
+      </w:rPr>
+    </w:lvl>
+    <w:lvl w:ilvl="8" w:tplc="041D0005" w:tentative="1">
+      <w:start w:val="1"/>
+      <w:numFmt w:val="bullet"/>
+      <w:lvlText w:val=""/>
+      <w:lvlJc w:val="left"/>
+      <w:pPr>
+        <w:ind w:left="6480" w:hanging="360"/>
+      </w:pPr>
+      <w:rPr>
+        <w:rFonts w:ascii="Wingdings" w:hAnsi="Wingdings" w:hint="default"/>
+      </w:rPr>
+    </w:lvl>
+  </w:abstractNum>
+  <w:abstractNum w:abstractNumId="9" w15:restartNumberingAfterBreak="0">
     <w:nsid w:val="4C0468CD"/>
     <w:multiLevelType w:val="multilevel"/>
     <w:tmpl w:val="D3ECC53E"/>
@@ -3337,7 +4139,7 @@
       </w:rPr>
     </w:lvl>
   </w:abstractNum>
-  <w:abstractNum w:abstractNumId="9" w15:restartNumberingAfterBreak="0">
+  <w:abstractNum w:abstractNumId="10" w15:restartNumberingAfterBreak="0">
     <w:nsid w:val="5DD5019F"/>
     <w:multiLevelType w:val="multilevel"/>
     <w:tmpl w:val="368ABC00"/>
@@ -3452,7 +4254,7 @@
       </w:rPr>
     </w:lvl>
   </w:abstractNum>
-  <w:abstractNum w:abstractNumId="10" w15:restartNumberingAfterBreak="0">
+  <w:abstractNum w:abstractNumId="11" w15:restartNumberingAfterBreak="0">
     <w:nsid w:val="6028214E"/>
     <w:multiLevelType w:val="multilevel"/>
     <w:tmpl w:val="4E50BFE0"/>
@@ -3567,7 +4369,93 @@
       </w:rPr>
     </w:lvl>
   </w:abstractNum>
-  <w:abstractNum w:abstractNumId="11" w15:restartNumberingAfterBreak="0">
+  <w:abstractNum w:abstractNumId="12" w15:restartNumberingAfterBreak="0">
+    <w:nsid w:val="6A725D73"/>
+    <w:multiLevelType w:val="hybridMultilevel"/>
+    <w:tmpl w:val="8416B6FE"/>
+    <w:lvl w:ilvl="0" w:tplc="041D000F">
+      <w:start w:val="1"/>
+      <w:numFmt w:val="decimal"/>
+      <w:lvlText w:val="%1."/>
+      <w:lvlJc w:val="left"/>
+      <w:pPr>
+        <w:ind w:left="1080" w:hanging="360"/>
+      </w:pPr>
+    </w:lvl>
+    <w:lvl w:ilvl="1" w:tplc="041D0019" w:tentative="1">
+      <w:start w:val="1"/>
+      <w:numFmt w:val="lowerLetter"/>
+      <w:lvlText w:val="%2."/>
+      <w:lvlJc w:val="left"/>
+      <w:pPr>
+        <w:ind w:left="1800" w:hanging="360"/>
+      </w:pPr>
+    </w:lvl>
+    <w:lvl w:ilvl="2" w:tplc="041D001B" w:tentative="1">
+      <w:start w:val="1"/>
+      <w:numFmt w:val="lowerRoman"/>
+      <w:lvlText w:val="%3."/>
+      <w:lvlJc w:val="right"/>
+      <w:pPr>
+        <w:ind w:left="2520" w:hanging="180"/>
+      </w:pPr>
+    </w:lvl>
+    <w:lvl w:ilvl="3" w:tplc="041D000F" w:tentative="1">
+      <w:start w:val="1"/>
+      <w:numFmt w:val="decimal"/>
+      <w:lvlText w:val="%4."/>
+      <w:lvlJc w:val="left"/>
+      <w:pPr>
+        <w:ind w:left="3240" w:hanging="360"/>
+      </w:pPr>
+    </w:lvl>
+    <w:lvl w:ilvl="4" w:tplc="041D0019" w:tentative="1">
+      <w:start w:val="1"/>
+      <w:numFmt w:val="lowerLetter"/>
+      <w:lvlText w:val="%5."/>
+      <w:lvlJc w:val="left"/>
+      <w:pPr>
+        <w:ind w:left="3960" w:hanging="360"/>
+      </w:pPr>
+    </w:lvl>
+    <w:lvl w:ilvl="5" w:tplc="041D001B" w:tentative="1">
+      <w:start w:val="1"/>
+      <w:numFmt w:val="lowerRoman"/>
+      <w:lvlText w:val="%6."/>
+      <w:lvlJc w:val="right"/>
+      <w:pPr>
+        <w:ind w:left="4680" w:hanging="180"/>
+      </w:pPr>
+    </w:lvl>
+    <w:lvl w:ilvl="6" w:tplc="041D000F" w:tentative="1">
+      <w:start w:val="1"/>
+      <w:numFmt w:val="decimal"/>
+      <w:lvlText w:val="%7."/>
+      <w:lvlJc w:val="left"/>
+      <w:pPr>
+        <w:ind w:left="5400" w:hanging="360"/>
+      </w:pPr>
+    </w:lvl>
+    <w:lvl w:ilvl="7" w:tplc="041D0019" w:tentative="1">
+      <w:start w:val="1"/>
+      <w:numFmt w:val="lowerLetter"/>
+      <w:lvlText w:val="%8."/>
+      <w:lvlJc w:val="left"/>
+      <w:pPr>
+        <w:ind w:left="6120" w:hanging="360"/>
+      </w:pPr>
+    </w:lvl>
+    <w:lvl w:ilvl="8" w:tplc="041D001B" w:tentative="1">
+      <w:start w:val="1"/>
+      <w:numFmt w:val="lowerRoman"/>
+      <w:lvlText w:val="%9."/>
+      <w:lvlJc w:val="right"/>
+      <w:pPr>
+        <w:ind w:left="6840" w:hanging="180"/>
+      </w:pPr>
+    </w:lvl>
+  </w:abstractNum>
+  <w:abstractNum w:abstractNumId="13" w15:restartNumberingAfterBreak="0">
     <w:nsid w:val="732E00D2"/>
     <w:multiLevelType w:val="hybridMultilevel"/>
     <w:tmpl w:val="2E028D9C"/>
@@ -3653,7 +4541,7 @@
       </w:pPr>
     </w:lvl>
   </w:abstractNum>
-  <w:abstractNum w:abstractNumId="12" w15:restartNumberingAfterBreak="0">
+  <w:abstractNum w:abstractNumId="14" w15:restartNumberingAfterBreak="0">
     <w:nsid w:val="747C0FFC"/>
     <w:multiLevelType w:val="multilevel"/>
     <w:tmpl w:val="1514EACE"/>
@@ -3743,7 +4631,7 @@
       </w:pPr>
     </w:lvl>
   </w:abstractNum>
-  <w:abstractNum w:abstractNumId="13" w15:restartNumberingAfterBreak="0">
+  <w:abstractNum w:abstractNumId="15" w15:restartNumberingAfterBreak="0">
     <w:nsid w:val="796D21BB"/>
     <w:multiLevelType w:val="multilevel"/>
     <w:tmpl w:val="4E50BFE0"/>
@@ -3858,7 +4746,7 @@
       </w:rPr>
     </w:lvl>
   </w:abstractNum>
-  <w:abstractNum w:abstractNumId="14" w15:restartNumberingAfterBreak="0">
+  <w:abstractNum w:abstractNumId="16" w15:restartNumberingAfterBreak="0">
     <w:nsid w:val="7EC52291"/>
     <w:multiLevelType w:val="hybridMultilevel"/>
     <w:tmpl w:val="A378C746"/>
@@ -3945,10 +4833,10 @@
     </w:lvl>
   </w:abstractNum>
   <w:num w:numId="1">
-    <w:abstractNumId w:val="12"/>
+    <w:abstractNumId w:val="14"/>
   </w:num>
   <w:num w:numId="2">
-    <w:abstractNumId w:val="11"/>
+    <w:abstractNumId w:val="13"/>
   </w:num>
   <w:num w:numId="3">
     <w:abstractNumId w:val="0"/>
@@ -3957,7 +4845,7 @@
     <w:abstractNumId w:val="3"/>
   </w:num>
   <w:num w:numId="5">
-    <w:abstractNumId w:val="14"/>
+    <w:abstractNumId w:val="16"/>
   </w:num>
   <w:num w:numId="6">
     <w:abstractNumId w:val="6"/>
@@ -3972,7 +4860,7 @@
     <w:abstractNumId w:val="5"/>
   </w:num>
   <w:num w:numId="10">
-    <w:abstractNumId w:val="10"/>
+    <w:abstractNumId w:val="11"/>
   </w:num>
   <w:num w:numId="11">
     <w:abstractNumId w:val="2"/>
@@ -3981,19 +4869,25 @@
     <w:abstractNumId w:val="4"/>
   </w:num>
   <w:num w:numId="13">
-    <w:abstractNumId w:val="13"/>
+    <w:abstractNumId w:val="15"/>
   </w:num>
   <w:num w:numId="14">
-    <w:abstractNumId w:val="8"/>
+    <w:abstractNumId w:val="9"/>
   </w:num>
   <w:num w:numId="15">
-    <w:abstractNumId w:val="9"/>
+    <w:abstractNumId w:val="10"/>
+  </w:num>
+  <w:num w:numId="16">
+    <w:abstractNumId w:val="12"/>
+  </w:num>
+  <w:num w:numId="17">
+    <w:abstractNumId w:val="8"/>
   </w:num>
 </w:numbering>
 </file>
 
 <file path=word/styles.xml><?xml version="1.0" encoding="utf-8"?>
-<w:styles xmlns:mc="http://schemas.openxmlformats.org/markup-compatibility/2006" xmlns:r="http://schemas.openxmlformats.org/officeDocument/2006/relationships" xmlns:w="http://schemas.openxmlformats.org/wordprocessingml/2006/main" xmlns:w14="http://schemas.microsoft.com/office/word/2010/wordml" xmlns:w15="http://schemas.microsoft.com/office/word/2012/wordml" xmlns:w16se="http://schemas.microsoft.com/office/word/2015/wordml/symex" mc:Ignorable="w14 w15 w16se">
+<w:styles xmlns:mc="http://schemas.openxmlformats.org/markup-compatibility/2006" xmlns:r="http://schemas.openxmlformats.org/officeDocument/2006/relationships" xmlns:w="http://schemas.openxmlformats.org/wordprocessingml/2006/main" xmlns:w14="http://schemas.microsoft.com/office/word/2010/wordml" xmlns:w15="http://schemas.microsoft.com/office/word/2012/wordml" mc:Ignorable="w14 w15">
   <w:docDefaults>
     <w:rPrDefault>
       <w:rPr>
@@ -4009,7 +4903,7 @@
       </w:pPr>
     </w:pPrDefault>
   </w:docDefaults>
-  <w:latentStyles w:defLockedState="0" w:defUIPriority="99" w:defSemiHidden="0" w:defUnhideWhenUsed="0" w:defQFormat="0" w:count="372">
+  <w:latentStyles w:defLockedState="0" w:defUIPriority="99" w:defSemiHidden="0" w:defUnhideWhenUsed="0" w:defQFormat="0" w:count="371">
     <w:lsdException w:name="Normal" w:uiPriority="0" w:qFormat="1"/>
     <w:lsdException w:name="heading 1" w:uiPriority="9" w:qFormat="1"/>
     <w:lsdException w:name="heading 2" w:semiHidden="1" w:uiPriority="9" w:unhideWhenUsed="1" w:qFormat="1"/>
@@ -4115,6 +5009,7 @@
     <w:lsdException w:name="HTML Sample" w:semiHidden="1" w:unhideWhenUsed="1"/>
     <w:lsdException w:name="HTML Typewriter" w:semiHidden="1" w:unhideWhenUsed="1"/>
     <w:lsdException w:name="HTML Variable" w:semiHidden="1" w:unhideWhenUsed="1"/>
+    <w:lsdException w:name="Normal Table" w:semiHidden="1" w:unhideWhenUsed="1"/>
     <w:lsdException w:name="annotation subject" w:semiHidden="1" w:unhideWhenUsed="1"/>
     <w:lsdException w:name="No List" w:semiHidden="1" w:unhideWhenUsed="1"/>
     <w:lsdException w:name="Outline List 1" w:semiHidden="1" w:unhideWhenUsed="1"/>
@@ -4161,8 +5056,10 @@
     <w:lsdException w:name="Table Subtle 2" w:semiHidden="1" w:unhideWhenUsed="1"/>
     <w:lsdException w:name="Table Web 1" w:semiHidden="1" w:unhideWhenUsed="1"/>
     <w:lsdException w:name="Table Web 2" w:semiHidden="1" w:unhideWhenUsed="1"/>
+    <w:lsdException w:name="Table Web 3" w:semiHidden="1" w:unhideWhenUsed="1"/>
     <w:lsdException w:name="Balloon Text" w:semiHidden="1" w:unhideWhenUsed="1"/>
     <w:lsdException w:name="Table Grid" w:uiPriority="39"/>
+    <w:lsdException w:name="Table Theme" w:semiHidden="1" w:unhideWhenUsed="1"/>
     <w:lsdException w:name="Placeholder Text" w:semiHidden="1"/>
     <w:lsdException w:name="No Spacing" w:uiPriority="1" w:qFormat="1"/>
     <w:lsdException w:name="Light Shading" w:uiPriority="60"/>
@@ -4378,18 +5275,17 @@
     <w:lsdException w:name="List Table 5 Dark Accent 6" w:uiPriority="50"/>
     <w:lsdException w:name="List Table 6 Colorful Accent 6" w:uiPriority="51"/>
     <w:lsdException w:name="List Table 7 Colorful Accent 6" w:uiPriority="52"/>
-    <w:lsdException w:name="Mention" w:semiHidden="1" w:unhideWhenUsed="1"/>
   </w:latentStyles>
   <w:style w:type="paragraph" w:default="1" w:styleId="Normal">
     <w:name w:val="Normal"/>
     <w:qFormat/>
     <w:rsid w:val="00D86292"/>
   </w:style>
-  <w:style w:type="paragraph" w:styleId="Rubrik1">
+  <w:style w:type="paragraph" w:styleId="Heading1">
     <w:name w:val="heading 1"/>
     <w:basedOn w:val="Normal"/>
     <w:next w:val="Normal"/>
-    <w:link w:val="Rubrik1Char"/>
+    <w:link w:val="Heading1Char"/>
     <w:uiPriority w:val="9"/>
     <w:qFormat/>
     <w:rsid w:val="00D86292"/>
@@ -4407,11 +5303,11 @@
       <w:szCs w:val="40"/>
     </w:rPr>
   </w:style>
-  <w:style w:type="paragraph" w:styleId="Rubrik2">
+  <w:style w:type="paragraph" w:styleId="Heading2">
     <w:name w:val="heading 2"/>
     <w:basedOn w:val="Normal"/>
     <w:next w:val="Normal"/>
-    <w:link w:val="Rubrik2Char"/>
+    <w:link w:val="Heading2Char"/>
     <w:uiPriority w:val="9"/>
     <w:unhideWhenUsed/>
     <w:qFormat/>
@@ -4429,11 +5325,11 @@
       <w:szCs w:val="32"/>
     </w:rPr>
   </w:style>
-  <w:style w:type="paragraph" w:styleId="Rubrik3">
+  <w:style w:type="paragraph" w:styleId="Heading3">
     <w:name w:val="heading 3"/>
     <w:basedOn w:val="Normal"/>
     <w:next w:val="Normal"/>
-    <w:link w:val="Rubrik3Char"/>
+    <w:link w:val="Heading3Char"/>
     <w:uiPriority w:val="9"/>
     <w:unhideWhenUsed/>
     <w:qFormat/>
@@ -4450,11 +5346,11 @@
       <w:szCs w:val="32"/>
     </w:rPr>
   </w:style>
-  <w:style w:type="paragraph" w:styleId="Rubrik4">
+  <w:style w:type="paragraph" w:styleId="Heading4">
     <w:name w:val="heading 4"/>
     <w:basedOn w:val="Normal"/>
     <w:next w:val="Normal"/>
-    <w:link w:val="Rubrik4Char"/>
+    <w:link w:val="Heading4Char"/>
     <w:uiPriority w:val="9"/>
     <w:semiHidden/>
     <w:unhideWhenUsed/>
@@ -4474,11 +5370,11 @@
       <w:szCs w:val="30"/>
     </w:rPr>
   </w:style>
-  <w:style w:type="paragraph" w:styleId="Rubrik5">
+  <w:style w:type="paragraph" w:styleId="Heading5">
     <w:name w:val="heading 5"/>
     <w:basedOn w:val="Normal"/>
     <w:next w:val="Normal"/>
-    <w:link w:val="Rubrik5Char"/>
+    <w:link w:val="Heading5Char"/>
     <w:uiPriority w:val="9"/>
     <w:semiHidden/>
     <w:unhideWhenUsed/>
@@ -4496,11 +5392,11 @@
       <w:szCs w:val="28"/>
     </w:rPr>
   </w:style>
-  <w:style w:type="paragraph" w:styleId="Rubrik6">
+  <w:style w:type="paragraph" w:styleId="Heading6">
     <w:name w:val="heading 6"/>
     <w:basedOn w:val="Normal"/>
     <w:next w:val="Normal"/>
-    <w:link w:val="Rubrik6Char"/>
+    <w:link w:val="Heading6Char"/>
     <w:uiPriority w:val="9"/>
     <w:semiHidden/>
     <w:unhideWhenUsed/>
@@ -4520,11 +5416,11 @@
       <w:szCs w:val="26"/>
     </w:rPr>
   </w:style>
-  <w:style w:type="paragraph" w:styleId="Rubrik7">
+  <w:style w:type="paragraph" w:styleId="Heading7">
     <w:name w:val="heading 7"/>
     <w:basedOn w:val="Normal"/>
     <w:next w:val="Normal"/>
-    <w:link w:val="Rubrik7Char"/>
+    <w:link w:val="Heading7Char"/>
     <w:uiPriority w:val="9"/>
     <w:semiHidden/>
     <w:unhideWhenUsed/>
@@ -4542,11 +5438,11 @@
       <w:szCs w:val="24"/>
     </w:rPr>
   </w:style>
-  <w:style w:type="paragraph" w:styleId="Rubrik8">
+  <w:style w:type="paragraph" w:styleId="Heading8">
     <w:name w:val="heading 8"/>
     <w:basedOn w:val="Normal"/>
     <w:next w:val="Normal"/>
-    <w:link w:val="Rubrik8Char"/>
+    <w:link w:val="Heading8Char"/>
     <w:uiPriority w:val="9"/>
     <w:semiHidden/>
     <w:unhideWhenUsed/>
@@ -4566,11 +5462,11 @@
       <w:szCs w:val="22"/>
     </w:rPr>
   </w:style>
-  <w:style w:type="paragraph" w:styleId="Rubrik9">
+  <w:style w:type="paragraph" w:styleId="Heading9">
     <w:name w:val="heading 9"/>
     <w:basedOn w:val="Normal"/>
     <w:next w:val="Normal"/>
-    <w:link w:val="Rubrik9Char"/>
+    <w:link w:val="Heading9Char"/>
     <w:uiPriority w:val="9"/>
     <w:semiHidden/>
     <w:unhideWhenUsed/>
@@ -4589,13 +5485,13 @@
       <w:iCs/>
     </w:rPr>
   </w:style>
-  <w:style w:type="character" w:default="1" w:styleId="Standardstycketeckensnitt">
+  <w:style w:type="character" w:default="1" w:styleId="DefaultParagraphFont">
     <w:name w:val="Default Paragraph Font"/>
     <w:uiPriority w:val="1"/>
     <w:semiHidden/>
     <w:unhideWhenUsed/>
   </w:style>
-  <w:style w:type="table" w:default="1" w:styleId="Normaltabell">
+  <w:style w:type="table" w:default="1" w:styleId="TableNormal">
     <w:name w:val="Normal Table"/>
     <w:uiPriority w:val="99"/>
     <w:semiHidden/>
@@ -4610,16 +5506,16 @@
       </w:tblCellMar>
     </w:tblPr>
   </w:style>
-  <w:style w:type="numbering" w:default="1" w:styleId="Ingenlista">
+  <w:style w:type="numbering" w:default="1" w:styleId="NoList">
     <w:name w:val="No List"/>
     <w:uiPriority w:val="99"/>
     <w:semiHidden/>
     <w:unhideWhenUsed/>
   </w:style>
-  <w:style w:type="paragraph" w:styleId="Sidhuvud">
+  <w:style w:type="paragraph" w:styleId="Header">
     <w:name w:val="header"/>
     <w:basedOn w:val="Normal"/>
-    <w:link w:val="SidhuvudChar"/>
+    <w:link w:val="HeaderChar"/>
     <w:uiPriority w:val="99"/>
     <w:unhideWhenUsed/>
     <w:rsid w:val="00D86292"/>
@@ -4631,17 +5527,17 @@
       <w:spacing w:after="0" w:line="240" w:lineRule="auto"/>
     </w:pPr>
   </w:style>
-  <w:style w:type="character" w:customStyle="1" w:styleId="SidhuvudChar">
-    <w:name w:val="Sidhuvud Char"/>
-    <w:basedOn w:val="Standardstycketeckensnitt"/>
-    <w:link w:val="Sidhuvud"/>
+  <w:style w:type="character" w:customStyle="1" w:styleId="HeaderChar">
+    <w:name w:val="Header Char"/>
+    <w:basedOn w:val="DefaultParagraphFont"/>
+    <w:link w:val="Header"/>
     <w:uiPriority w:val="99"/>
     <w:rsid w:val="00D86292"/>
   </w:style>
-  <w:style w:type="paragraph" w:styleId="Sidfot">
+  <w:style w:type="paragraph" w:styleId="Footer">
     <w:name w:val="footer"/>
     <w:basedOn w:val="Normal"/>
-    <w:link w:val="SidfotChar"/>
+    <w:link w:val="FooterChar"/>
     <w:uiPriority w:val="99"/>
     <w:unhideWhenUsed/>
     <w:rsid w:val="00D86292"/>
@@ -4653,17 +5549,17 @@
       <w:spacing w:after="0" w:line="240" w:lineRule="auto"/>
     </w:pPr>
   </w:style>
-  <w:style w:type="character" w:customStyle="1" w:styleId="SidfotChar">
-    <w:name w:val="Sidfot Char"/>
-    <w:basedOn w:val="Standardstycketeckensnitt"/>
-    <w:link w:val="Sidfot"/>
+  <w:style w:type="character" w:customStyle="1" w:styleId="FooterChar">
+    <w:name w:val="Footer Char"/>
+    <w:basedOn w:val="DefaultParagraphFont"/>
+    <w:link w:val="Footer"/>
     <w:uiPriority w:val="99"/>
     <w:rsid w:val="00D86292"/>
   </w:style>
-  <w:style w:type="character" w:customStyle="1" w:styleId="Rubrik1Char">
-    <w:name w:val="Rubrik 1 Char"/>
-    <w:basedOn w:val="Standardstycketeckensnitt"/>
-    <w:link w:val="Rubrik1"/>
+  <w:style w:type="character" w:customStyle="1" w:styleId="Heading1Char">
+    <w:name w:val="Heading 1 Char"/>
+    <w:basedOn w:val="DefaultParagraphFont"/>
+    <w:link w:val="Heading1"/>
     <w:uiPriority w:val="9"/>
     <w:rsid w:val="00D86292"/>
     <w:rPr>
@@ -4673,10 +5569,10 @@
       <w:szCs w:val="40"/>
     </w:rPr>
   </w:style>
-  <w:style w:type="character" w:customStyle="1" w:styleId="Rubrik2Char">
-    <w:name w:val="Rubrik 2 Char"/>
-    <w:basedOn w:val="Standardstycketeckensnitt"/>
-    <w:link w:val="Rubrik2"/>
+  <w:style w:type="character" w:customStyle="1" w:styleId="Heading2Char">
+    <w:name w:val="Heading 2 Char"/>
+    <w:basedOn w:val="DefaultParagraphFont"/>
+    <w:link w:val="Heading2"/>
     <w:uiPriority w:val="9"/>
     <w:rsid w:val="00D86292"/>
     <w:rPr>
@@ -4685,10 +5581,10 @@
       <w:szCs w:val="32"/>
     </w:rPr>
   </w:style>
-  <w:style w:type="character" w:customStyle="1" w:styleId="Rubrik3Char">
-    <w:name w:val="Rubrik 3 Char"/>
-    <w:basedOn w:val="Standardstycketeckensnitt"/>
-    <w:link w:val="Rubrik3"/>
+  <w:style w:type="character" w:customStyle="1" w:styleId="Heading3Char">
+    <w:name w:val="Heading 3 Char"/>
+    <w:basedOn w:val="DefaultParagraphFont"/>
+    <w:link w:val="Heading3"/>
     <w:uiPriority w:val="9"/>
     <w:rsid w:val="00D86292"/>
     <w:rPr>
@@ -4697,10 +5593,10 @@
       <w:szCs w:val="32"/>
     </w:rPr>
   </w:style>
-  <w:style w:type="character" w:customStyle="1" w:styleId="Rubrik4Char">
-    <w:name w:val="Rubrik 4 Char"/>
-    <w:basedOn w:val="Standardstycketeckensnitt"/>
-    <w:link w:val="Rubrik4"/>
+  <w:style w:type="character" w:customStyle="1" w:styleId="Heading4Char">
+    <w:name w:val="Heading 4 Char"/>
+    <w:basedOn w:val="DefaultParagraphFont"/>
+    <w:link w:val="Heading4"/>
     <w:uiPriority w:val="9"/>
     <w:semiHidden/>
     <w:rsid w:val="00D86292"/>
@@ -4712,10 +5608,10 @@
       <w:szCs w:val="30"/>
     </w:rPr>
   </w:style>
-  <w:style w:type="character" w:customStyle="1" w:styleId="Rubrik5Char">
-    <w:name w:val="Rubrik 5 Char"/>
-    <w:basedOn w:val="Standardstycketeckensnitt"/>
-    <w:link w:val="Rubrik5"/>
+  <w:style w:type="character" w:customStyle="1" w:styleId="Heading5Char">
+    <w:name w:val="Heading 5 Char"/>
+    <w:basedOn w:val="DefaultParagraphFont"/>
+    <w:link w:val="Heading5"/>
     <w:uiPriority w:val="9"/>
     <w:semiHidden/>
     <w:rsid w:val="00D86292"/>
@@ -4725,10 +5621,10 @@
       <w:szCs w:val="28"/>
     </w:rPr>
   </w:style>
-  <w:style w:type="character" w:customStyle="1" w:styleId="Rubrik6Char">
-    <w:name w:val="Rubrik 6 Char"/>
-    <w:basedOn w:val="Standardstycketeckensnitt"/>
-    <w:link w:val="Rubrik6"/>
+  <w:style w:type="character" w:customStyle="1" w:styleId="Heading6Char">
+    <w:name w:val="Heading 6 Char"/>
+    <w:basedOn w:val="DefaultParagraphFont"/>
+    <w:link w:val="Heading6"/>
     <w:uiPriority w:val="9"/>
     <w:semiHidden/>
     <w:rsid w:val="00D86292"/>
@@ -4740,10 +5636,10 @@
       <w:szCs w:val="26"/>
     </w:rPr>
   </w:style>
-  <w:style w:type="character" w:customStyle="1" w:styleId="Rubrik7Char">
-    <w:name w:val="Rubrik 7 Char"/>
-    <w:basedOn w:val="Standardstycketeckensnitt"/>
-    <w:link w:val="Rubrik7"/>
+  <w:style w:type="character" w:customStyle="1" w:styleId="Heading7Char">
+    <w:name w:val="Heading 7 Char"/>
+    <w:basedOn w:val="DefaultParagraphFont"/>
+    <w:link w:val="Heading7"/>
     <w:uiPriority w:val="9"/>
     <w:semiHidden/>
     <w:rsid w:val="00D86292"/>
@@ -4753,10 +5649,10 @@
       <w:szCs w:val="24"/>
     </w:rPr>
   </w:style>
-  <w:style w:type="character" w:customStyle="1" w:styleId="Rubrik8Char">
-    <w:name w:val="Rubrik 8 Char"/>
-    <w:basedOn w:val="Standardstycketeckensnitt"/>
-    <w:link w:val="Rubrik8"/>
+  <w:style w:type="character" w:customStyle="1" w:styleId="Heading8Char">
+    <w:name w:val="Heading 8 Char"/>
+    <w:basedOn w:val="DefaultParagraphFont"/>
+    <w:link w:val="Heading8"/>
     <w:uiPriority w:val="9"/>
     <w:semiHidden/>
     <w:rsid w:val="00D86292"/>
@@ -4768,10 +5664,10 @@
       <w:szCs w:val="22"/>
     </w:rPr>
   </w:style>
-  <w:style w:type="character" w:customStyle="1" w:styleId="Rubrik9Char">
-    <w:name w:val="Rubrik 9 Char"/>
-    <w:basedOn w:val="Standardstycketeckensnitt"/>
-    <w:link w:val="Rubrik9"/>
+  <w:style w:type="character" w:customStyle="1" w:styleId="Heading9Char">
+    <w:name w:val="Heading 9 Char"/>
+    <w:basedOn w:val="DefaultParagraphFont"/>
+    <w:link w:val="Heading9"/>
     <w:uiPriority w:val="9"/>
     <w:semiHidden/>
     <w:rsid w:val="00D86292"/>
@@ -4782,7 +5678,7 @@
       <w:iCs/>
     </w:rPr>
   </w:style>
-  <w:style w:type="paragraph" w:styleId="Beskrivning">
+  <w:style w:type="paragraph" w:styleId="Caption">
     <w:name w:val="caption"/>
     <w:basedOn w:val="Normal"/>
     <w:next w:val="Normal"/>
@@ -4802,11 +5698,11 @@
       <w:szCs w:val="16"/>
     </w:rPr>
   </w:style>
-  <w:style w:type="paragraph" w:styleId="Rubrik">
+  <w:style w:type="paragraph" w:styleId="Title">
     <w:name w:val="Title"/>
     <w:basedOn w:val="Normal"/>
     <w:next w:val="Normal"/>
-    <w:link w:val="RubrikChar"/>
+    <w:link w:val="TitleChar"/>
     <w:uiPriority w:val="10"/>
     <w:qFormat/>
     <w:rsid w:val="00D86292"/>
@@ -4828,10 +5724,10 @@
       <w:szCs w:val="72"/>
     </w:rPr>
   </w:style>
-  <w:style w:type="character" w:customStyle="1" w:styleId="RubrikChar">
-    <w:name w:val="Rubrik Char"/>
-    <w:basedOn w:val="Standardstycketeckensnitt"/>
-    <w:link w:val="Rubrik"/>
+  <w:style w:type="character" w:customStyle="1" w:styleId="TitleChar">
+    <w:name w:val="Title Char"/>
+    <w:basedOn w:val="DefaultParagraphFont"/>
+    <w:link w:val="Title"/>
     <w:uiPriority w:val="10"/>
     <w:rsid w:val="00D86292"/>
     <w:rPr>
@@ -4843,11 +5739,11 @@
       <w:szCs w:val="72"/>
     </w:rPr>
   </w:style>
-  <w:style w:type="paragraph" w:styleId="Underrubrik">
+  <w:style w:type="paragraph" w:styleId="Subtitle">
     <w:name w:val="Subtitle"/>
     <w:basedOn w:val="Normal"/>
     <w:next w:val="Normal"/>
-    <w:link w:val="UnderrubrikChar"/>
+    <w:link w:val="SubtitleChar"/>
     <w:uiPriority w:val="11"/>
     <w:qFormat/>
     <w:rsid w:val="00D86292"/>
@@ -4863,10 +5759,10 @@
       <w:szCs w:val="28"/>
     </w:rPr>
   </w:style>
-  <w:style w:type="character" w:customStyle="1" w:styleId="UnderrubrikChar">
-    <w:name w:val="Underrubrik Char"/>
-    <w:basedOn w:val="Standardstycketeckensnitt"/>
-    <w:link w:val="Underrubrik"/>
+  <w:style w:type="character" w:customStyle="1" w:styleId="SubtitleChar">
+    <w:name w:val="Subtitle Char"/>
+    <w:basedOn w:val="DefaultParagraphFont"/>
+    <w:link w:val="Subtitle"/>
     <w:uiPriority w:val="11"/>
     <w:rsid w:val="00D86292"/>
     <w:rPr>
@@ -4875,9 +5771,9 @@
       <w:szCs w:val="28"/>
     </w:rPr>
   </w:style>
-  <w:style w:type="character" w:styleId="Stark">
+  <w:style w:type="character" w:styleId="Strong">
     <w:name w:val="Strong"/>
-    <w:basedOn w:val="Standardstycketeckensnitt"/>
+    <w:basedOn w:val="DefaultParagraphFont"/>
     <w:uiPriority w:val="22"/>
     <w:qFormat/>
     <w:rsid w:val="00D86292"/>
@@ -4886,9 +5782,9 @@
       <w:bCs/>
     </w:rPr>
   </w:style>
-  <w:style w:type="character" w:styleId="Betoning">
+  <w:style w:type="character" w:styleId="Emphasis">
     <w:name w:val="Emphasis"/>
-    <w:basedOn w:val="Standardstycketeckensnitt"/>
+    <w:basedOn w:val="DefaultParagraphFont"/>
     <w:uiPriority w:val="20"/>
     <w:qFormat/>
     <w:rsid w:val="00D86292"/>
@@ -4898,7 +5794,7 @@
       <w:color w:val="000000" w:themeColor="text1"/>
     </w:rPr>
   </w:style>
-  <w:style w:type="paragraph" w:styleId="Ingetavstnd">
+  <w:style w:type="paragraph" w:styleId="NoSpacing">
     <w:name w:val="No Spacing"/>
     <w:uiPriority w:val="1"/>
     <w:qFormat/>
@@ -4907,11 +5803,11 @@
       <w:spacing w:after="0" w:line="240" w:lineRule="auto"/>
     </w:pPr>
   </w:style>
-  <w:style w:type="paragraph" w:styleId="Citat">
+  <w:style w:type="paragraph" w:styleId="Quote">
     <w:name w:val="Quote"/>
     <w:basedOn w:val="Normal"/>
     <w:next w:val="Normal"/>
-    <w:link w:val="CitatChar"/>
+    <w:link w:val="QuoteChar"/>
     <w:uiPriority w:val="29"/>
     <w:qFormat/>
     <w:rsid w:val="00D86292"/>
@@ -4928,10 +5824,10 @@
       <w:szCs w:val="24"/>
     </w:rPr>
   </w:style>
-  <w:style w:type="character" w:customStyle="1" w:styleId="CitatChar">
-    <w:name w:val="Citat Char"/>
-    <w:basedOn w:val="Standardstycketeckensnitt"/>
-    <w:link w:val="Citat"/>
+  <w:style w:type="character" w:customStyle="1" w:styleId="QuoteChar">
+    <w:name w:val="Quote Char"/>
+    <w:basedOn w:val="DefaultParagraphFont"/>
+    <w:link w:val="Quote"/>
     <w:uiPriority w:val="29"/>
     <w:rsid w:val="00D86292"/>
     <w:rPr>
@@ -4942,11 +5838,11 @@
       <w:szCs w:val="24"/>
     </w:rPr>
   </w:style>
-  <w:style w:type="paragraph" w:styleId="Starktcitat">
+  <w:style w:type="paragraph" w:styleId="IntenseQuote">
     <w:name w:val="Intense Quote"/>
     <w:basedOn w:val="Normal"/>
     <w:next w:val="Normal"/>
-    <w:link w:val="StarktcitatChar"/>
+    <w:link w:val="IntenseQuoteChar"/>
     <w:uiPriority w:val="30"/>
     <w:qFormat/>
     <w:rsid w:val="00D86292"/>
@@ -4963,10 +5859,10 @@
       <w:szCs w:val="28"/>
     </w:rPr>
   </w:style>
-  <w:style w:type="character" w:customStyle="1" w:styleId="StarktcitatChar">
-    <w:name w:val="Starkt citat Char"/>
-    <w:basedOn w:val="Standardstycketeckensnitt"/>
-    <w:link w:val="Starktcitat"/>
+  <w:style w:type="character" w:customStyle="1" w:styleId="IntenseQuoteChar">
+    <w:name w:val="Intense Quote Char"/>
+    <w:basedOn w:val="DefaultParagraphFont"/>
+    <w:link w:val="IntenseQuote"/>
     <w:uiPriority w:val="30"/>
     <w:rsid w:val="00D86292"/>
     <w:rPr>
@@ -4977,9 +5873,9 @@
       <w:szCs w:val="28"/>
     </w:rPr>
   </w:style>
-  <w:style w:type="character" w:styleId="Diskretbetoning">
+  <w:style w:type="character" w:styleId="SubtleEmphasis">
     <w:name w:val="Subtle Emphasis"/>
-    <w:basedOn w:val="Standardstycketeckensnitt"/>
+    <w:basedOn w:val="DefaultParagraphFont"/>
     <w:uiPriority w:val="19"/>
     <w:qFormat/>
     <w:rsid w:val="00D86292"/>
@@ -4989,9 +5885,9 @@
       <w:color w:val="595959" w:themeColor="text1" w:themeTint="A6"/>
     </w:rPr>
   </w:style>
-  <w:style w:type="character" w:styleId="Starkbetoning">
+  <w:style w:type="character" w:styleId="IntenseEmphasis">
     <w:name w:val="Intense Emphasis"/>
-    <w:basedOn w:val="Standardstycketeckensnitt"/>
+    <w:basedOn w:val="DefaultParagraphFont"/>
     <w:uiPriority w:val="21"/>
     <w:qFormat/>
     <w:rsid w:val="00D86292"/>
@@ -5003,9 +5899,9 @@
       <w:color w:val="auto"/>
     </w:rPr>
   </w:style>
-  <w:style w:type="character" w:styleId="Diskretreferens">
+  <w:style w:type="character" w:styleId="SubtleReference">
     <w:name w:val="Subtle Reference"/>
-    <w:basedOn w:val="Standardstycketeckensnitt"/>
+    <w:basedOn w:val="DefaultParagraphFont"/>
     <w:uiPriority w:val="31"/>
     <w:qFormat/>
     <w:rsid w:val="00D86292"/>
@@ -5017,9 +5913,9 @@
       <w:u w:val="single" w:color="7F7F7F" w:themeColor="text1" w:themeTint="80"/>
     </w:rPr>
   </w:style>
-  <w:style w:type="character" w:styleId="Starkreferens">
+  <w:style w:type="character" w:styleId="IntenseReference">
     <w:name w:val="Intense Reference"/>
-    <w:basedOn w:val="Standardstycketeckensnitt"/>
+    <w:basedOn w:val="DefaultParagraphFont"/>
     <w:uiPriority w:val="32"/>
     <w:qFormat/>
     <w:rsid w:val="00D86292"/>
@@ -5033,9 +5929,9 @@
       <w:u w:val="single"/>
     </w:rPr>
   </w:style>
-  <w:style w:type="character" w:styleId="Bokenstitel">
+  <w:style w:type="character" w:styleId="BookTitle">
     <w:name w:val="Book Title"/>
-    <w:basedOn w:val="Standardstycketeckensnitt"/>
+    <w:basedOn w:val="DefaultParagraphFont"/>
     <w:uiPriority w:val="33"/>
     <w:qFormat/>
     <w:rsid w:val="00D86292"/>
@@ -5047,9 +5943,9 @@
       <w:spacing w:val="0"/>
     </w:rPr>
   </w:style>
-  <w:style w:type="paragraph" w:styleId="Innehllsfrteckningsrubrik">
+  <w:style w:type="paragraph" w:styleId="TOCHeading">
     <w:name w:val="TOC Heading"/>
-    <w:basedOn w:val="Rubrik1"/>
+    <w:basedOn w:val="Heading1"/>
     <w:next w:val="Normal"/>
     <w:uiPriority w:val="39"/>
     <w:unhideWhenUsed/>
@@ -5059,9 +5955,9 @@
       <w:outlineLvl w:val="9"/>
     </w:pPr>
   </w:style>
-  <w:style w:type="table" w:styleId="Tabellrutnt">
+  <w:style w:type="table" w:styleId="TableGrid">
     <w:name w:val="Table Grid"/>
-    <w:basedOn w:val="Normaltabell"/>
+    <w:basedOn w:val="TableNormal"/>
     <w:uiPriority w:val="39"/>
     <w:rsid w:val="00177C34"/>
     <w:pPr>
@@ -5078,7 +5974,7 @@
       </w:tblBorders>
     </w:tblPr>
   </w:style>
-  <w:style w:type="paragraph" w:styleId="Liststycke">
+  <w:style w:type="paragraph" w:styleId="ListParagraph">
     <w:name w:val="List Paragraph"/>
     <w:basedOn w:val="Normal"/>
     <w:uiPriority w:val="34"/>
@@ -5089,7 +5985,7 @@
       <w:contextualSpacing/>
     </w:pPr>
   </w:style>
-  <w:style w:type="paragraph" w:styleId="Innehll2">
+  <w:style w:type="paragraph" w:styleId="TOC2">
     <w:name w:val="toc 2"/>
     <w:basedOn w:val="Normal"/>
     <w:next w:val="Normal"/>
@@ -5108,7 +6004,7 @@
       <w:lang w:eastAsia="sv-SE"/>
     </w:rPr>
   </w:style>
-  <w:style w:type="paragraph" w:styleId="Innehll1">
+  <w:style w:type="paragraph" w:styleId="TOC1">
     <w:name w:val="toc 1"/>
     <w:basedOn w:val="Normal"/>
     <w:next w:val="Normal"/>
@@ -5126,7 +6022,7 @@
       <w:lang w:eastAsia="sv-SE"/>
     </w:rPr>
   </w:style>
-  <w:style w:type="paragraph" w:styleId="Innehll3">
+  <w:style w:type="paragraph" w:styleId="TOC3">
     <w:name w:val="toc 3"/>
     <w:basedOn w:val="Normal"/>
     <w:next w:val="Normal"/>
@@ -5145,9 +6041,9 @@
       <w:lang w:eastAsia="sv-SE"/>
     </w:rPr>
   </w:style>
-  <w:style w:type="character" w:styleId="Hyperlnk">
+  <w:style w:type="character" w:styleId="Hyperlink">
     <w:name w:val="Hyperlink"/>
-    <w:basedOn w:val="Standardstycketeckensnitt"/>
+    <w:basedOn w:val="DefaultParagraphFont"/>
     <w:uiPriority w:val="99"/>
     <w:unhideWhenUsed/>
     <w:rsid w:val="000F041B"/>
@@ -5160,7 +6056,7 @@
 </file>
 
 <file path=word/glossary/document.xml><?xml version="1.0" encoding="utf-8"?>
-<w:glossaryDocument xmlns:wpc="http://schemas.microsoft.com/office/word/2010/wordprocessingCanvas" xmlns:cx="http://schemas.microsoft.com/office/drawing/2014/chartex" xmlns:cx1="http://schemas.microsoft.com/office/drawing/2015/9/8/chartex" xmlns:cx2="http://schemas.microsoft.com/office/drawing/2015/10/21/chartex" xmlns:mc="http://schemas.openxmlformats.org/markup-compatibility/2006" xmlns:o="urn:schemas-microsoft-com:office:office" xmlns:r="http://schemas.openxmlformats.org/officeDocument/2006/relationships" xmlns:m="http://schemas.openxmlformats.org/officeDocument/2006/math" xmlns:v="urn:schemas-microsoft-com:vml" xmlns:wp14="http://schemas.microsoft.com/office/word/2010/wordprocessingDrawing" xmlns:wp="http://schemas.openxmlformats.org/drawingml/2006/wordprocessingDrawing" xmlns:w10="urn:schemas-microsoft-com:office:word" xmlns:w="http://schemas.openxmlformats.org/wordprocessingml/2006/main" xmlns:w14="http://schemas.microsoft.com/office/word/2010/wordml" xmlns:w15="http://schemas.microsoft.com/office/word/2012/wordml" xmlns:w16se="http://schemas.microsoft.com/office/word/2015/wordml/symex" xmlns:wpg="http://schemas.microsoft.com/office/word/2010/wordprocessingGroup" xmlns:wpi="http://schemas.microsoft.com/office/word/2010/wordprocessingInk" xmlns:wne="http://schemas.microsoft.com/office/word/2006/wordml" xmlns:wps="http://schemas.microsoft.com/office/word/2010/wordprocessingShape" mc:Ignorable="w14 w15 w16se wp14">
+<w:glossaryDocument xmlns:wpc="http://schemas.microsoft.com/office/word/2010/wordprocessingCanvas" xmlns:mc="http://schemas.openxmlformats.org/markup-compatibility/2006" xmlns:o="urn:schemas-microsoft-com:office:office" xmlns:r="http://schemas.openxmlformats.org/officeDocument/2006/relationships" xmlns:m="http://schemas.openxmlformats.org/officeDocument/2006/math" xmlns:v="urn:schemas-microsoft-com:vml" xmlns:wp14="http://schemas.microsoft.com/office/word/2010/wordprocessingDrawing" xmlns:wp="http://schemas.openxmlformats.org/drawingml/2006/wordprocessingDrawing" xmlns:w10="urn:schemas-microsoft-com:office:word" xmlns:w="http://schemas.openxmlformats.org/wordprocessingml/2006/main" xmlns:w14="http://schemas.microsoft.com/office/word/2010/wordml" xmlns:w15="http://schemas.microsoft.com/office/word/2012/wordml" xmlns:wpg="http://schemas.microsoft.com/office/word/2010/wordprocessingGroup" xmlns:wpi="http://schemas.microsoft.com/office/word/2010/wordprocessingInk" xmlns:wne="http://schemas.microsoft.com/office/word/2006/wordml" xmlns:wps="http://schemas.microsoft.com/office/word/2010/wordprocessingShape" mc:Ignorable="w14 w15 wp14">
   <w:docParts>
     <w:docPart>
       <w:docPartPr>
@@ -5193,7 +6089,7 @@
 </file>
 
 <file path=word/glossary/fontTable.xml><?xml version="1.0" encoding="utf-8"?>
-<w:fonts xmlns:mc="http://schemas.openxmlformats.org/markup-compatibility/2006" xmlns:r="http://schemas.openxmlformats.org/officeDocument/2006/relationships" xmlns:w="http://schemas.openxmlformats.org/wordprocessingml/2006/main" xmlns:w14="http://schemas.microsoft.com/office/word/2010/wordml" xmlns:w15="http://schemas.microsoft.com/office/word/2012/wordml" xmlns:w16se="http://schemas.microsoft.com/office/word/2015/wordml/symex" mc:Ignorable="w14 w15 w16se">
+<w:fonts xmlns:mc="http://schemas.openxmlformats.org/markup-compatibility/2006" xmlns:r="http://schemas.openxmlformats.org/officeDocument/2006/relationships" xmlns:w="http://schemas.openxmlformats.org/wordprocessingml/2006/main" xmlns:w14="http://schemas.microsoft.com/office/word/2010/wordml" xmlns:w15="http://schemas.microsoft.com/office/word/2012/wordml" mc:Ignorable="w14 w15">
   <w:font w:name="Times New Roman">
     <w:panose1 w:val="02020603050405020304"/>
     <w:charset w:val="00"/>
@@ -5240,7 +6136,7 @@
 </file>
 
 <file path=word/glossary/settings.xml><?xml version="1.0" encoding="utf-8"?>
-<w:settings xmlns:mc="http://schemas.openxmlformats.org/markup-compatibility/2006" xmlns:o="urn:schemas-microsoft-com:office:office" xmlns:r="http://schemas.openxmlformats.org/officeDocument/2006/relationships" xmlns:m="http://schemas.openxmlformats.org/officeDocument/2006/math" xmlns:v="urn:schemas-microsoft-com:vml" xmlns:w10="urn:schemas-microsoft-com:office:word" xmlns:w="http://schemas.openxmlformats.org/wordprocessingml/2006/main" xmlns:w14="http://schemas.microsoft.com/office/word/2010/wordml" xmlns:w15="http://schemas.microsoft.com/office/word/2012/wordml" xmlns:w16se="http://schemas.microsoft.com/office/word/2015/wordml/symex" xmlns:sl="http://schemas.openxmlformats.org/schemaLibrary/2006/main" mc:Ignorable="w14 w15 w16se">
+<w:settings xmlns:mc="http://schemas.openxmlformats.org/markup-compatibility/2006" xmlns:o="urn:schemas-microsoft-com:office:office" xmlns:r="http://schemas.openxmlformats.org/officeDocument/2006/relationships" xmlns:m="http://schemas.openxmlformats.org/officeDocument/2006/math" xmlns:v="urn:schemas-microsoft-com:vml" xmlns:w10="urn:schemas-microsoft-com:office:word" xmlns:w="http://schemas.openxmlformats.org/wordprocessingml/2006/main" xmlns:w14="http://schemas.microsoft.com/office/word/2010/wordml" xmlns:w15="http://schemas.microsoft.com/office/word/2012/wordml" xmlns:sl="http://schemas.openxmlformats.org/schemaLibrary/2006/main" mc:Ignorable="w14 w15">
   <w:view w:val="normal"/>
   <w:defaultTabStop w:val="1304"/>
   <w:hyphenationZone w:val="425"/>
@@ -5260,6 +6156,7 @@
     <w:rsid w:val="008A3C93"/>
     <w:rsid w:val="008F0168"/>
     <w:rsid w:val="00A643F1"/>
+    <w:rsid w:val="00BA06FC"/>
     <w:rsid w:val="00BE0551"/>
     <w:rsid w:val="00D5234D"/>
     <w:rsid w:val="00EC4B10"/>
@@ -5287,7 +6184,7 @@
 </file>
 
 <file path=word/glossary/styles.xml><?xml version="1.0" encoding="utf-8"?>
-<w:styles xmlns:mc="http://schemas.openxmlformats.org/markup-compatibility/2006" xmlns:r="http://schemas.openxmlformats.org/officeDocument/2006/relationships" xmlns:w="http://schemas.openxmlformats.org/wordprocessingml/2006/main" xmlns:w14="http://schemas.microsoft.com/office/word/2010/wordml" xmlns:w15="http://schemas.microsoft.com/office/word/2012/wordml" xmlns:w16se="http://schemas.microsoft.com/office/word/2015/wordml/symex" mc:Ignorable="w14 w15 w16se">
+<w:styles xmlns:mc="http://schemas.openxmlformats.org/markup-compatibility/2006" xmlns:r="http://schemas.openxmlformats.org/officeDocument/2006/relationships" xmlns:w="http://schemas.openxmlformats.org/wordprocessingml/2006/main" xmlns:w14="http://schemas.microsoft.com/office/word/2010/wordml" xmlns:w15="http://schemas.microsoft.com/office/word/2012/wordml" mc:Ignorable="w14 w15">
   <w:docDefaults>
     <w:rPrDefault>
       <w:rPr>
@@ -5303,7 +6200,7 @@
       </w:pPr>
     </w:pPrDefault>
   </w:docDefaults>
-  <w:latentStyles w:defLockedState="0" w:defUIPriority="99" w:defSemiHidden="0" w:defUnhideWhenUsed="0" w:defQFormat="0" w:count="372">
+  <w:latentStyles w:defLockedState="0" w:defUIPriority="99" w:defSemiHidden="0" w:defUnhideWhenUsed="0" w:defQFormat="0" w:count="371">
     <w:lsdException w:name="Normal" w:uiPriority="0" w:qFormat="1"/>
     <w:lsdException w:name="heading 1" w:uiPriority="9" w:qFormat="1"/>
     <w:lsdException w:name="heading 2" w:semiHidden="1" w:uiPriority="9" w:unhideWhenUsed="1" w:qFormat="1"/>
@@ -5409,6 +6306,7 @@
     <w:lsdException w:name="HTML Sample" w:semiHidden="1" w:unhideWhenUsed="1"/>
     <w:lsdException w:name="HTML Typewriter" w:semiHidden="1" w:unhideWhenUsed="1"/>
     <w:lsdException w:name="HTML Variable" w:semiHidden="1" w:unhideWhenUsed="1"/>
+    <w:lsdException w:name="Normal Table" w:semiHidden="1" w:unhideWhenUsed="1"/>
     <w:lsdException w:name="annotation subject" w:semiHidden="1" w:unhideWhenUsed="1"/>
     <w:lsdException w:name="No List" w:semiHidden="1" w:unhideWhenUsed="1"/>
     <w:lsdException w:name="Outline List 1" w:semiHidden="1" w:unhideWhenUsed="1"/>
@@ -5455,8 +6353,10 @@
     <w:lsdException w:name="Table Subtle 2" w:semiHidden="1" w:unhideWhenUsed="1"/>
     <w:lsdException w:name="Table Web 1" w:semiHidden="1" w:unhideWhenUsed="1"/>
     <w:lsdException w:name="Table Web 2" w:semiHidden="1" w:unhideWhenUsed="1"/>
+    <w:lsdException w:name="Table Web 3" w:semiHidden="1" w:unhideWhenUsed="1"/>
     <w:lsdException w:name="Balloon Text" w:semiHidden="1" w:unhideWhenUsed="1"/>
     <w:lsdException w:name="Table Grid" w:uiPriority="39"/>
+    <w:lsdException w:name="Table Theme" w:semiHidden="1" w:unhideWhenUsed="1"/>
     <w:lsdException w:name="Placeholder Text" w:semiHidden="1"/>
     <w:lsdException w:name="No Spacing" w:uiPriority="1" w:qFormat="1"/>
     <w:lsdException w:name="Light Shading" w:uiPriority="60"/>
@@ -5672,19 +6572,18 @@
     <w:lsdException w:name="List Table 5 Dark Accent 6" w:uiPriority="50"/>
     <w:lsdException w:name="List Table 6 Colorful Accent 6" w:uiPriority="51"/>
     <w:lsdException w:name="List Table 7 Colorful Accent 6" w:uiPriority="52"/>
-    <w:lsdException w:name="Mention" w:semiHidden="1" w:unhideWhenUsed="1"/>
   </w:latentStyles>
   <w:style w:type="paragraph" w:default="1" w:styleId="Normal">
     <w:name w:val="Normal"/>
     <w:qFormat/>
   </w:style>
-  <w:style w:type="character" w:default="1" w:styleId="Standardstycketeckensnitt">
+  <w:style w:type="character" w:default="1" w:styleId="DefaultParagraphFont">
     <w:name w:val="Default Paragraph Font"/>
     <w:uiPriority w:val="1"/>
     <w:semiHidden/>
     <w:unhideWhenUsed/>
   </w:style>
-  <w:style w:type="table" w:default="1" w:styleId="Normaltabell">
+  <w:style w:type="table" w:default="1" w:styleId="TableNormal">
     <w:name w:val="Normal Table"/>
     <w:uiPriority w:val="99"/>
     <w:semiHidden/>
@@ -5699,7 +6598,7 @@
       </w:tblCellMar>
     </w:tblPr>
   </w:style>
-  <w:style w:type="numbering" w:default="1" w:styleId="Ingenlista">
+  <w:style w:type="numbering" w:default="1" w:styleId="NoList">
     <w:name w:val="No List"/>
     <w:uiPriority w:val="99"/>
     <w:semiHidden/>
@@ -5729,7 +6628,7 @@
 </file>
 
 <file path=word/glossary/webSettings.xml><?xml version="1.0" encoding="utf-8"?>
-<w:webSettings xmlns:mc="http://schemas.openxmlformats.org/markup-compatibility/2006" xmlns:r="http://schemas.openxmlformats.org/officeDocument/2006/relationships" xmlns:w="http://schemas.openxmlformats.org/wordprocessingml/2006/main" xmlns:w14="http://schemas.microsoft.com/office/word/2010/wordml" xmlns:w15="http://schemas.microsoft.com/office/word/2012/wordml" xmlns:w16se="http://schemas.microsoft.com/office/word/2015/wordml/symex" mc:Ignorable="w14 w15 w16se">
+<w:webSettings xmlns:mc="http://schemas.openxmlformats.org/markup-compatibility/2006" xmlns:r="http://schemas.openxmlformats.org/officeDocument/2006/relationships" xmlns:w="http://schemas.openxmlformats.org/wordprocessingml/2006/main" xmlns:w14="http://schemas.microsoft.com/office/word/2010/wordml" xmlns:w15="http://schemas.microsoft.com/office/word/2012/wordml" mc:Ignorable="w14 w15">
   <w:optimizeForBrowser/>
   <w:allowPNG/>
 </w:webSettings>
@@ -6001,7 +6900,7 @@
 </file>
 
 <file path=customXml/itemProps1.xml><?xml version="1.0" encoding="utf-8"?>
-<ds:datastoreItem xmlns:ds="http://schemas.openxmlformats.org/officeDocument/2006/customXml" ds:itemID="{6D29D42D-A185-489E-9F5E-F9CD22A485F0}">
+<ds:datastoreItem xmlns:ds="http://schemas.openxmlformats.org/officeDocument/2006/customXml" ds:itemID="{FDEDC9C5-3BCB-4547-A798-7EB02E7B5809}">
   <ds:schemaRefs>
     <ds:schemaRef ds:uri="http://schemas.openxmlformats.org/officeDocument/2006/bibliography"/>
   </ds:schemaRefs>

</xml_diff>